<commit_message>
Variable and Constance in C++
</commit_message>
<xml_diff>
--- a/HỌC LẬP TRÌNH C++ CHO NGƯỜI MỚI BẮT ĐẦU.docx
+++ b/HỌC LẬP TRÌNH C++ CHO NGƯỜI MỚI BẮT ĐẦU.docx
@@ -228,10 +228,7 @@
         <w:t xml:space="preserve">V2: </w:t>
       </w:r>
       <w:r>
-        <w:t>Hướng dẫn cài đặt Visual Studio 2019 Community trên Windows</w:t>
-      </w:r>
-      <w:r>
-        <w:t>.</w:t>
+        <w:t>Hướng dẫn cài đặt Visual Studio 2019 Community trên Windows.</w:t>
       </w:r>
     </w:p>
     <w:p>
@@ -303,10 +300,7 @@
         <w:t xml:space="preserve">V3: </w:t>
       </w:r>
       <w:r>
-        <w:t>Cài đặt Visual Studio Code và Trình biên dịch g++ trên Windows</w:t>
-      </w:r>
-      <w:r>
-        <w:t>.</w:t>
+        <w:t>Cài đặt Visual Studio Code và Trình biên dịch g++ trên Windows.</w:t>
       </w:r>
     </w:p>
     <w:p>
@@ -378,10 +372,7 @@
         <w:t xml:space="preserve">V4: </w:t>
       </w:r>
       <w:r>
-        <w:t>Hướng dẫn biên dịch code C/C++ sử dụng Command line</w:t>
-      </w:r>
-      <w:r>
-        <w:t>.</w:t>
+        <w:t>Hướng dẫn biên dịch code C/C++ sử dụng Command line.</w:t>
       </w:r>
     </w:p>
     <w:p>
@@ -453,10 +444,7 @@
         <w:t xml:space="preserve">V5: </w:t>
       </w:r>
       <w:r>
-        <w:t>Cấu trúc của một chương trình C++, "Hello World!"</w:t>
-      </w:r>
-      <w:r>
-        <w:t>.</w:t>
+        <w:t>Cấu trúc của một chương trình C++, "Hello World!".</w:t>
       </w:r>
     </w:p>
     <w:p>
@@ -596,10 +584,7 @@
         <w:t xml:space="preserve">V6: </w:t>
       </w:r>
       <w:r>
-        <w:t>Mẹo sử dụng comment trong C++</w:t>
-      </w:r>
-      <w:r>
-        <w:t>.</w:t>
+        <w:t>Mẹo sử dụng comment trong C++.</w:t>
       </w:r>
     </w:p>
     <w:p>
@@ -671,10 +656,7 @@
         <w:t xml:space="preserve">V7: </w:t>
       </w:r>
       <w:r>
-        <w:t>Kiểu dữ liệu trong C++</w:t>
-      </w:r>
-      <w:r>
-        <w:t>.</w:t>
+        <w:t>Kiểu dữ liệu trong C++.</w:t>
       </w:r>
     </w:p>
     <w:p>
@@ -824,17 +806,190 @@
       </w:pPr>
     </w:p>
     <w:p>
-      <w:pPr>
-        <w:rPr>
-          <w:rFonts w:hint="default"/>
-        </w:rPr>
-      </w:pPr>
       <w:r>
         <w:rPr>
           <w:rFonts w:hint="default"/>
         </w:rPr>
         <w:t xml:space="preserve">V8: </w:t>
       </w:r>
+      <w:r>
+        <w:t>Biến và hằng trong C++</w:t>
+      </w:r>
+    </w:p>
+    <w:p>
+      <w:pPr>
+        <w:rPr>
+          <w:rFonts w:hint="default"/>
+        </w:rPr>
+      </w:pPr>
+      <w:r>
+        <w:rPr>
+          <w:rFonts w:hint="default"/>
+        </w:rPr>
+        <w:fldChar w:fldCharType="begin"/>
+      </w:r>
+      <w:r>
+        <w:rPr>
+          <w:rFonts w:hint="default"/>
+        </w:rPr>
+        <w:instrText xml:space="preserve"> HYPERLINK "https://youtu.be/yDb77WdQUxI" </w:instrText>
+      </w:r>
+      <w:r>
+        <w:rPr>
+          <w:rFonts w:hint="default"/>
+        </w:rPr>
+        <w:fldChar w:fldCharType="separate"/>
+      </w:r>
+      <w:r>
+        <w:rPr>
+          <w:rStyle w:val="4"/>
+          <w:rFonts w:hint="default"/>
+        </w:rPr>
+        <w:t>https://youtu.be/yDb77WdQUxI</w:t>
+      </w:r>
+      <w:r>
+        <w:rPr>
+          <w:rFonts w:hint="default"/>
+        </w:rPr>
+        <w:fldChar w:fldCharType="end"/>
+      </w:r>
+    </w:p>
+    <w:p>
+      <w:pPr>
+        <w:rPr>
+          <w:rFonts w:hint="default"/>
+        </w:rPr>
+      </w:pPr>
+      <w:r>
+        <w:rPr>
+          <w:rFonts w:hint="default"/>
+        </w:rPr>
+        <w:t xml:space="preserve">When use </w:t>
+      </w:r>
+      <w:r>
+        <w:rPr>
+          <w:rFonts w:hint="default"/>
+          <w:b/>
+          <w:bCs/>
+        </w:rPr>
+        <w:t>#define, const</w:t>
+      </w:r>
+      <w:r>
+        <w:rPr>
+          <w:rFonts w:hint="default"/>
+        </w:rPr>
+        <w:t>, you can’t asign value after initializating!</w:t>
+      </w:r>
+    </w:p>
+    <w:p>
+      <w:pPr>
+        <w:rPr>
+          <w:lang w:eastAsia="zh-CN"/>
+        </w:rPr>
+      </w:pPr>
+      <w:r>
+        <w:rPr>
+          <w:rFonts w:hint="default"/>
+        </w:rPr>
+        <w:t xml:space="preserve">Must </w:t>
+      </w:r>
+      <w:r>
+        <w:rPr>
+          <w:lang w:val="en-US" w:eastAsia="zh-CN"/>
+        </w:rPr>
+        <w:t>initializa</w:t>
+      </w:r>
+      <w:r>
+        <w:rPr>
+          <w:lang w:eastAsia="zh-CN"/>
+        </w:rPr>
+        <w:t xml:space="preserve">te when use </w:t>
+      </w:r>
+      <w:r>
+        <w:rPr>
+          <w:b/>
+          <w:bCs/>
+          <w:lang w:eastAsia="zh-CN"/>
+        </w:rPr>
+        <w:t>const</w:t>
+      </w:r>
+      <w:r>
+        <w:rPr>
+          <w:lang w:eastAsia="zh-CN"/>
+        </w:rPr>
+        <w:t xml:space="preserve"> to show a constance!</w:t>
+      </w:r>
+    </w:p>
+    <w:p>
+      <w:pPr>
+        <w:rPr>
+          <w:lang w:eastAsia="zh-CN"/>
+        </w:rPr>
+      </w:pPr>
+    </w:p>
+    <w:p>
+      <w:r>
+        <w:rPr>
+          <w:rFonts w:hint="default"/>
+          <w:lang w:eastAsia="zh-CN"/>
+        </w:rPr>
+        <w:t xml:space="preserve">V9: </w:t>
+      </w:r>
+      <w:r>
+        <w:t>Nhập và Xuất trong C++ | Cách sử dụng cin &amp; cout trong C++</w:t>
+      </w:r>
+    </w:p>
+    <w:p>
+      <w:pPr>
+        <w:rPr>
+          <w:rFonts w:hint="default"/>
+          <w:lang w:eastAsia="zh-CN"/>
+        </w:rPr>
+      </w:pPr>
+      <w:r>
+        <w:rPr>
+          <w:rFonts w:hint="default"/>
+          <w:lang w:eastAsia="zh-CN"/>
+        </w:rPr>
+        <w:fldChar w:fldCharType="begin"/>
+      </w:r>
+      <w:r>
+        <w:rPr>
+          <w:rFonts w:hint="default"/>
+          <w:lang w:eastAsia="zh-CN"/>
+        </w:rPr>
+        <w:instrText xml:space="preserve"> HYPERLINK "https://youtu.be/X3GFxkHd2cA" </w:instrText>
+      </w:r>
+      <w:r>
+        <w:rPr>
+          <w:rFonts w:hint="default"/>
+          <w:lang w:eastAsia="zh-CN"/>
+        </w:rPr>
+        <w:fldChar w:fldCharType="separate"/>
+      </w:r>
+      <w:r>
+        <w:rPr>
+          <w:rStyle w:val="4"/>
+          <w:rFonts w:hint="default"/>
+          <w:lang w:eastAsia="zh-CN"/>
+        </w:rPr>
+        <w:t>https://youtu.be/X3GFxkHd2cA</w:t>
+      </w:r>
+      <w:r>
+        <w:rPr>
+          <w:rFonts w:hint="default"/>
+          <w:lang w:eastAsia="zh-CN"/>
+        </w:rPr>
+        <w:fldChar w:fldCharType="end"/>
+      </w:r>
+    </w:p>
+    <w:p>
+      <w:pPr>
+        <w:rPr>
+          <w:rFonts w:hint="default"/>
+          <w:lang w:eastAsia="zh-CN"/>
+        </w:rPr>
+      </w:pPr>
       <w:bookmarkStart w:id="0" w:name="_GoBack"/>
       <w:bookmarkEnd w:id="0"/>
     </w:p>

</xml_diff>

<commit_message>
Input and Output in C++
</commit_message>
<xml_diff>
--- a/HỌC LẬP TRÌNH C++ CHO NGƯỜI MỚI BẮT ĐẦU.docx
+++ b/HỌC LẬP TRÌNH C++ CHO NGƯỜI MỚI BẮT ĐẦU.docx
@@ -990,8 +990,127 @@
           <w:lang w:eastAsia="zh-CN"/>
         </w:rPr>
       </w:pPr>
+      <w:r>
+        <w:rPr>
+          <w:rFonts w:hint="default"/>
+          <w:lang w:eastAsia="zh-CN"/>
+        </w:rPr>
+        <w:t xml:space="preserve">Using </w:t>
+      </w:r>
+      <w:r>
+        <w:rPr>
+          <w:rFonts w:hint="default"/>
+          <w:b/>
+          <w:bCs/>
+          <w:lang w:eastAsia="zh-CN"/>
+        </w:rPr>
+        <w:t>cin</w:t>
+      </w:r>
+      <w:r>
+        <w:rPr>
+          <w:rFonts w:hint="default"/>
+          <w:lang w:eastAsia="zh-CN"/>
+        </w:rPr>
+        <w:t xml:space="preserve"> to input a string include “space”, when </w:t>
+      </w:r>
+      <w:r>
+        <w:rPr>
+          <w:rFonts w:hint="default"/>
+          <w:b/>
+          <w:bCs/>
+          <w:lang w:eastAsia="zh-CN"/>
+        </w:rPr>
+        <w:t>cout</w:t>
+      </w:r>
+      <w:r>
+        <w:rPr>
+          <w:rFonts w:hint="default"/>
+          <w:lang w:eastAsia="zh-CN"/>
+        </w:rPr>
+        <w:t>, it only output the first string that before the first “space”!</w:t>
+      </w:r>
+    </w:p>
+    <w:p>
+      <w:pPr>
+        <w:rPr>
+          <w:rFonts w:hint="default"/>
+          <w:lang w:eastAsia="zh-CN"/>
+        </w:rPr>
+      </w:pPr>
+    </w:p>
+    <w:p>
+      <w:r>
+        <w:rPr>
+          <w:rFonts w:hint="default"/>
+          <w:lang w:eastAsia="zh-CN"/>
+        </w:rPr>
+        <w:t xml:space="preserve">V10: </w:t>
+      </w:r>
+      <w:r>
+        <w:t>Bạn đã biết hết các toán tử trong C++ chưa?</w:t>
+      </w:r>
+    </w:p>
+    <w:p>
+      <w:pPr>
+        <w:rPr>
+          <w:rFonts w:hint="default"/>
+          <w:lang w:eastAsia="zh-CN"/>
+        </w:rPr>
+      </w:pPr>
+      <w:r>
+        <w:rPr>
+          <w:rFonts w:hint="default"/>
+          <w:lang w:eastAsia="zh-CN"/>
+        </w:rPr>
+        <w:fldChar w:fldCharType="begin"/>
+      </w:r>
+      <w:r>
+        <w:rPr>
+          <w:rFonts w:hint="default"/>
+          <w:lang w:eastAsia="zh-CN"/>
+        </w:rPr>
+        <w:instrText xml:space="preserve"> HYPERLINK "https://youtu.be/SXHwcMdRkMw" </w:instrText>
+      </w:r>
+      <w:r>
+        <w:rPr>
+          <w:rFonts w:hint="default"/>
+          <w:lang w:eastAsia="zh-CN"/>
+        </w:rPr>
+        <w:fldChar w:fldCharType="separate"/>
+      </w:r>
+      <w:r>
+        <w:rPr>
+          <w:rStyle w:val="4"/>
+          <w:rFonts w:hint="default"/>
+          <w:lang w:eastAsia="zh-CN"/>
+        </w:rPr>
+        <w:t>https://youtu.be/SXHwcMdRkMw</w:t>
+      </w:r>
+      <w:r>
+        <w:rPr>
+          <w:rFonts w:hint="default"/>
+          <w:lang w:eastAsia="zh-CN"/>
+        </w:rPr>
+        <w:fldChar w:fldCharType="end"/>
+      </w:r>
+    </w:p>
+    <w:p>
+      <w:pPr>
+        <w:rPr>
+          <w:rFonts w:hint="default"/>
+          <w:lang w:eastAsia="zh-CN"/>
+        </w:rPr>
+      </w:pPr>
       <w:bookmarkStart w:id="0" w:name="_GoBack"/>
       <w:bookmarkEnd w:id="0"/>
+    </w:p>
+    <w:p>
+      <w:pPr>
+        <w:rPr>
+          <w:rFonts w:hint="default"/>
+          <w:lang w:eastAsia="zh-CN"/>
+        </w:rPr>
+      </w:pPr>
     </w:p>
     <w:sectPr>
       <w:pgSz w:w="11906" w:h="16838"/>

</xml_diff>

<commit_message>
Operation In C++ 2nd
</commit_message>
<xml_diff>
--- a/HỌC LẬP TRÌNH C++ CHO NGƯỜI MỚI BẮT ĐẦU.docx
+++ b/HỌC LẬP TRÌNH C++ CHO NGƯỜI MỚI BẮT ĐẦU.docx
@@ -1193,6 +1193,70 @@
         </w:rPr>
         <w:t xml:space="preserve"> </w:t>
       </w:r>
+    </w:p>
+    <w:p>
+      <w:r>
+        <w:rPr>
+          <w:rFonts w:hint="default"/>
+          <w:lang w:eastAsia="zh-CN"/>
+        </w:rPr>
+        <w:t xml:space="preserve">V11: </w:t>
+      </w:r>
+      <w:r>
+        <w:t>Hướng dẫn debug trong Visual Studio Code</w:t>
+      </w:r>
+    </w:p>
+    <w:p>
+      <w:pPr>
+        <w:rPr>
+          <w:rFonts w:hint="default"/>
+          <w:lang w:eastAsia="zh-CN"/>
+        </w:rPr>
+      </w:pPr>
+      <w:r>
+        <w:rPr>
+          <w:rFonts w:hint="default"/>
+          <w:lang w:eastAsia="zh-CN"/>
+        </w:rPr>
+        <w:fldChar w:fldCharType="begin"/>
+      </w:r>
+      <w:r>
+        <w:rPr>
+          <w:rFonts w:hint="default"/>
+          <w:lang w:eastAsia="zh-CN"/>
+        </w:rPr>
+        <w:instrText xml:space="preserve"> HYPERLINK "https://youtu.be/yyA_E9xxlsk" </w:instrText>
+      </w:r>
+      <w:r>
+        <w:rPr>
+          <w:rFonts w:hint="default"/>
+          <w:lang w:eastAsia="zh-CN"/>
+        </w:rPr>
+        <w:fldChar w:fldCharType="separate"/>
+      </w:r>
+      <w:r>
+        <w:rPr>
+          <w:rStyle w:val="4"/>
+          <w:rFonts w:hint="default"/>
+          <w:lang w:eastAsia="zh-CN"/>
+        </w:rPr>
+        <w:t>https://youtu.be/yyA_E9xxlsk</w:t>
+      </w:r>
+      <w:r>
+        <w:rPr>
+          <w:rFonts w:hint="default"/>
+          <w:lang w:eastAsia="zh-CN"/>
+        </w:rPr>
+        <w:fldChar w:fldCharType="end"/>
+      </w:r>
+    </w:p>
+    <w:p>
+      <w:pPr>
+        <w:rPr>
+          <w:rFonts w:hint="default"/>
+          <w:lang w:eastAsia="zh-CN"/>
+        </w:rPr>
+      </w:pPr>
     </w:p>
     <w:p>
       <w:pPr>

</xml_diff>

<commit_message>
Do_while loop in C++ (WIN)
</commit_message>
<xml_diff>
--- a/HỌC LẬP TRÌNH C++ CHO NGƯỜI MỚI BẮT ĐẦU.docx
+++ b/HỌC LẬP TRÌNH C++ CHO NGƯỜI MỚI BẮT ĐẦU.docx
@@ -1172,7 +1172,10 @@
       </w:r>
       <w:proofErr w:type="spellEnd"/>
       <w:r>
-        <w:t>, you can’t as</w:t>
+        <w:t>, you can’t a</w:t>
+      </w:r>
+      <w:r>
+        <w:t>s</w:t>
       </w:r>
       <w:r>
         <w:t xml:space="preserve">sign value after </w:t>
@@ -1488,7 +1491,10 @@
         <w:t xml:space="preserve">- </w:t>
       </w:r>
       <w:r>
-        <w:t xml:space="preserve">“%” be only used in expression between 2 </w:t>
+        <w:t>“%” be only used in ex</w:t>
+      </w:r>
+      <w:r>
+        <w:t xml:space="preserve">pression between 2 </w:t>
       </w:r>
       <w:proofErr w:type="spellStart"/>
       <w:r>
@@ -1895,6 +1901,76 @@
     <w:p>
       <w:r>
         <w:t xml:space="preserve">V15: </w:t>
+      </w:r>
+      <w:proofErr w:type="spellStart"/>
+      <w:r>
+        <w:t>Vòng</w:t>
+      </w:r>
+      <w:proofErr w:type="spellEnd"/>
+      <w:r>
+        <w:t xml:space="preserve"> </w:t>
+      </w:r>
+      <w:proofErr w:type="spellStart"/>
+      <w:r>
+        <w:t>lặp</w:t>
+      </w:r>
+      <w:proofErr w:type="spellEnd"/>
+      <w:r>
+        <w:t xml:space="preserve"> do while </w:t>
+      </w:r>
+      <w:proofErr w:type="spellStart"/>
+      <w:r>
+        <w:t>trong</w:t>
+      </w:r>
+      <w:proofErr w:type="spellEnd"/>
+      <w:r>
+        <w:t xml:space="preserve"> C++</w:t>
+      </w:r>
+    </w:p>
+    <w:p>
+      <w:hyperlink r:id="rId21" w:history="1">
+        <w:r>
+          <w:rPr>
+            <w:rStyle w:val="Hyperlink"/>
+          </w:rPr>
+          <w:t>https://youtu.be/zqDJyatcWQE</w:t>
+        </w:r>
+      </w:hyperlink>
+    </w:p>
+    <w:p>
+      <w:pPr>
+        <w:pStyle w:val="ListParagraph"/>
+        <w:numPr>
+          <w:ilvl w:val="0"/>
+          <w:numId w:val="3"/>
+        </w:numPr>
+      </w:pPr>
+      <w:proofErr w:type="spellStart"/>
+      <w:r>
+        <w:t>Do_</w:t>
+      </w:r>
+      <w:proofErr w:type="gramStart"/>
+      <w:r>
+        <w:t>while</w:t>
+      </w:r>
+      <w:proofErr w:type="spellEnd"/>
+      <w:r>
+        <w:t xml:space="preserve"> :</w:t>
+      </w:r>
+      <w:proofErr w:type="gramEnd"/>
+      <w:r>
+        <w:t xml:space="preserve"> </w:t>
+      </w:r>
+      <w:r>
+        <w:t>always execute at least 1 turn</w:t>
+      </w:r>
+      <w:r>
+        <w:t>.</w:t>
+      </w:r>
+    </w:p>
+    <w:p>
+      <w:r>
+        <w:t xml:space="preserve">V16: </w:t>
       </w:r>
       <w:bookmarkStart w:id="0" w:name="_GoBack"/>
       <w:bookmarkEnd w:id="0"/>

</xml_diff>

<commit_message>
For loop in C++ (WIN)
</commit_message>
<xml_diff>
--- a/HỌC LẬP TRÌNH C++ CHO NGƯỜI MỚI BẮT ĐẦU.docx
+++ b/HỌC LẬP TRÌNH C++ CHO NGƯỜI MỚI BẮT ĐẦU.docx
@@ -15,91 +15,7 @@
           <w:b/>
           <w:bCs/>
         </w:rPr>
-        <w:t>H</w:t>
-      </w:r>
-      <w:r>
-        <w:rPr>
-          <w:b/>
-          <w:bCs/>
-        </w:rPr>
-        <w:t>Ọ</w:t>
-      </w:r>
-      <w:r>
-        <w:rPr>
-          <w:b/>
-          <w:bCs/>
-        </w:rPr>
-        <w:t>C L</w:t>
-      </w:r>
-      <w:r>
-        <w:rPr>
-          <w:b/>
-          <w:bCs/>
-        </w:rPr>
-        <w:t>Ậ</w:t>
-      </w:r>
-      <w:r>
-        <w:rPr>
-          <w:b/>
-          <w:bCs/>
-        </w:rPr>
-        <w:t>P TRÌNH C++ CHO NGƯ</w:t>
-      </w:r>
-      <w:r>
-        <w:rPr>
-          <w:b/>
-          <w:bCs/>
-        </w:rPr>
-        <w:t>Ờ</w:t>
-      </w:r>
-      <w:r>
-        <w:rPr>
-          <w:b/>
-          <w:bCs/>
-        </w:rPr>
-        <w:t>I M</w:t>
-      </w:r>
-      <w:r>
-        <w:rPr>
-          <w:b/>
-          <w:bCs/>
-        </w:rPr>
-        <w:t>Ớ</w:t>
-      </w:r>
-      <w:r>
-        <w:rPr>
-          <w:b/>
-          <w:bCs/>
-        </w:rPr>
-        <w:t>I B</w:t>
-      </w:r>
-      <w:r>
-        <w:rPr>
-          <w:b/>
-          <w:bCs/>
-        </w:rPr>
-        <w:t>Ắ</w:t>
-      </w:r>
-      <w:r>
-        <w:rPr>
-          <w:b/>
-          <w:bCs/>
-        </w:rPr>
-        <w:t>T Đ</w:t>
-      </w:r>
-      <w:r>
-        <w:rPr>
-          <w:b/>
-          <w:bCs/>
-        </w:rPr>
-        <w:t>Ầ</w:t>
-      </w:r>
-      <w:r>
-        <w:rPr>
-          <w:b/>
-          <w:bCs/>
-        </w:rPr>
-        <w:t>U</w:t>
+        <w:t>HỌC LẬP TRÌNH C++ CHO NGƯỜI MỚI BẮT ĐẦU</w:t>
       </w:r>
     </w:p>
     <w:p>
@@ -146,13 +62,7 @@
       </w:r>
       <w:proofErr w:type="spellStart"/>
       <w:r>
-        <w:t>L</w:t>
-      </w:r>
-      <w:r>
-        <w:t>ậ</w:t>
-      </w:r>
-      <w:r>
-        <w:t>p</w:t>
+        <w:t>Lập</w:t>
       </w:r>
       <w:proofErr w:type="spellEnd"/>
       <w:r>
@@ -192,27 +102,15 @@
       </w:r>
       <w:proofErr w:type="spellStart"/>
       <w:r>
-        <w:t>H</w:t>
-      </w:r>
-      <w:r>
-        <w:t>ọ</w:t>
-      </w:r>
-      <w:r>
-        <w:t>c</w:t>
-      </w:r>
-      <w:proofErr w:type="spellEnd"/>
-      <w:r>
-        <w:t xml:space="preserve"> </w:t>
-      </w:r>
-      <w:proofErr w:type="spellStart"/>
-      <w:r>
-        <w:t>l</w:t>
-      </w:r>
-      <w:r>
-        <w:t>ậ</w:t>
-      </w:r>
-      <w:r>
-        <w:t>p</w:t>
+        <w:t>Học</w:t>
+      </w:r>
+      <w:proofErr w:type="spellEnd"/>
+      <w:r>
+        <w:t xml:space="preserve"> </w:t>
+      </w:r>
+      <w:proofErr w:type="spellStart"/>
+      <w:r>
+        <w:t>lập</w:t>
       </w:r>
       <w:proofErr w:type="spellEnd"/>
       <w:r>
@@ -224,10 +122,7 @@
       </w:r>
       <w:proofErr w:type="spellEnd"/>
       <w:r>
-        <w:t xml:space="preserve"> </w:t>
-      </w:r>
-      <w:r>
-        <w:t xml:space="preserve">C++ </w:t>
+        <w:t xml:space="preserve"> C++ </w:t>
       </w:r>
       <w:proofErr w:type="spellStart"/>
       <w:r>
@@ -239,55 +134,31 @@
       </w:r>
       <w:proofErr w:type="spellStart"/>
       <w:r>
-        <w:t>ngư</w:t>
-      </w:r>
-      <w:r>
-        <w:t>ờ</w:t>
-      </w:r>
-      <w:r>
-        <w:t>i</w:t>
-      </w:r>
-      <w:proofErr w:type="spellEnd"/>
-      <w:r>
-        <w:t xml:space="preserve"> </w:t>
-      </w:r>
-      <w:proofErr w:type="spellStart"/>
-      <w:r>
-        <w:t>m</w:t>
-      </w:r>
-      <w:r>
-        <w:t>ớ</w:t>
-      </w:r>
-      <w:r>
-        <w:t>i</w:t>
-      </w:r>
-      <w:proofErr w:type="spellEnd"/>
-      <w:r>
-        <w:t xml:space="preserve"> </w:t>
-      </w:r>
-      <w:proofErr w:type="spellStart"/>
-      <w:r>
-        <w:t>b</w:t>
-      </w:r>
-      <w:r>
-        <w:t>ắ</w:t>
-      </w:r>
-      <w:r>
-        <w:t>t</w:t>
-      </w:r>
-      <w:proofErr w:type="spellEnd"/>
-      <w:r>
-        <w:t xml:space="preserve"> </w:t>
-      </w:r>
-      <w:proofErr w:type="spellStart"/>
-      <w:r>
-        <w:t>đ</w:t>
-      </w:r>
-      <w:r>
-        <w:t>ầ</w:t>
-      </w:r>
-      <w:r>
-        <w:t>u</w:t>
+        <w:t>người</w:t>
+      </w:r>
+      <w:proofErr w:type="spellEnd"/>
+      <w:r>
+        <w:t xml:space="preserve"> </w:t>
+      </w:r>
+      <w:proofErr w:type="spellStart"/>
+      <w:r>
+        <w:t>mới</w:t>
+      </w:r>
+      <w:proofErr w:type="spellEnd"/>
+      <w:r>
+        <w:t xml:space="preserve"> </w:t>
+      </w:r>
+      <w:proofErr w:type="spellStart"/>
+      <w:r>
+        <w:t>bắt</w:t>
+      </w:r>
+      <w:proofErr w:type="spellEnd"/>
+      <w:r>
+        <w:t xml:space="preserve"> </w:t>
+      </w:r>
+      <w:proofErr w:type="spellStart"/>
+      <w:r>
+        <w:t>đầu</w:t>
       </w:r>
       <w:proofErr w:type="spellEnd"/>
       <w:r>
@@ -322,27 +193,15 @@
       </w:r>
       <w:proofErr w:type="spellStart"/>
       <w:r>
-        <w:t>h</w:t>
-      </w:r>
-      <w:r>
-        <w:t>ọ</w:t>
-      </w:r>
-      <w:r>
-        <w:t>c</w:t>
-      </w:r>
-      <w:proofErr w:type="spellEnd"/>
-      <w:r>
-        <w:t xml:space="preserve"> </w:t>
-      </w:r>
-      <w:proofErr w:type="spellStart"/>
-      <w:r>
-        <w:t>l</w:t>
-      </w:r>
-      <w:r>
-        <w:t>ậ</w:t>
-      </w:r>
-      <w:r>
-        <w:t>p</w:t>
+        <w:t>học</w:t>
+      </w:r>
+      <w:proofErr w:type="spellEnd"/>
+      <w:r>
+        <w:t xml:space="preserve"> </w:t>
+      </w:r>
+      <w:proofErr w:type="spellStart"/>
+      <w:r>
+        <w:t>lập</w:t>
       </w:r>
       <w:proofErr w:type="spellEnd"/>
       <w:r>
@@ -374,41 +233,23 @@
       </w:r>
       <w:proofErr w:type="spellStart"/>
       <w:r>
-        <w:t>m</w:t>
-      </w:r>
-      <w:r>
-        <w:t>ớ</w:t>
-      </w:r>
-      <w:r>
-        <w:t>i</w:t>
-      </w:r>
-      <w:proofErr w:type="spellEnd"/>
-      <w:r>
-        <w:t xml:space="preserve"> </w:t>
-      </w:r>
-      <w:proofErr w:type="spellStart"/>
-      <w:r>
-        <w:t>b</w:t>
-      </w:r>
-      <w:r>
-        <w:t>ắ</w:t>
-      </w:r>
-      <w:r>
-        <w:t>t</w:t>
-      </w:r>
-      <w:proofErr w:type="spellEnd"/>
-      <w:r>
-        <w:t xml:space="preserve"> </w:t>
-      </w:r>
-      <w:proofErr w:type="spellStart"/>
-      <w:r>
-        <w:t>đ</w:t>
-      </w:r>
-      <w:r>
-        <w:t>ầ</w:t>
-      </w:r>
-      <w:r>
-        <w:t>u</w:t>
+        <w:t>mới</w:t>
+      </w:r>
+      <w:proofErr w:type="spellEnd"/>
+      <w:r>
+        <w:t xml:space="preserve"> </w:t>
+      </w:r>
+      <w:proofErr w:type="spellStart"/>
+      <w:r>
+        <w:t>bắt</w:t>
+      </w:r>
+      <w:proofErr w:type="spellEnd"/>
+      <w:r>
+        <w:t xml:space="preserve"> </w:t>
+      </w:r>
+      <w:proofErr w:type="spellStart"/>
+      <w:r>
+        <w:t>đầu</w:t>
       </w:r>
       <w:proofErr w:type="spellEnd"/>
       <w:r>
@@ -439,27 +280,15 @@
       </w:r>
       <w:proofErr w:type="spellStart"/>
       <w:r>
-        <w:t>Hư</w:t>
-      </w:r>
-      <w:r>
-        <w:t>ớ</w:t>
-      </w:r>
-      <w:r>
-        <w:t>ng</w:t>
-      </w:r>
-      <w:proofErr w:type="spellEnd"/>
-      <w:r>
-        <w:t xml:space="preserve"> </w:t>
-      </w:r>
-      <w:proofErr w:type="spellStart"/>
-      <w:r>
-        <w:t>d</w:t>
-      </w:r>
-      <w:r>
-        <w:t>ẫ</w:t>
-      </w:r>
-      <w:r>
-        <w:t>n</w:t>
+        <w:t>Hướng</w:t>
+      </w:r>
+      <w:proofErr w:type="spellEnd"/>
+      <w:r>
+        <w:t xml:space="preserve"> </w:t>
+      </w:r>
+      <w:proofErr w:type="spellStart"/>
+      <w:r>
+        <w:t>dẫn</w:t>
       </w:r>
       <w:proofErr w:type="spellEnd"/>
       <w:r>
@@ -475,13 +304,7 @@
       </w:r>
       <w:proofErr w:type="spellStart"/>
       <w:r>
-        <w:t>đ</w:t>
-      </w:r>
-      <w:r>
-        <w:t>ặ</w:t>
-      </w:r>
-      <w:r>
-        <w:t>t</w:t>
+        <w:t>đặt</w:t>
       </w:r>
       <w:proofErr w:type="spellEnd"/>
       <w:r>
@@ -528,13 +351,7 @@
       </w:r>
       <w:proofErr w:type="spellStart"/>
       <w:r>
-        <w:t>đ</w:t>
-      </w:r>
-      <w:r>
-        <w:t>ặ</w:t>
-      </w:r>
-      <w:r>
-        <w:t>t</w:t>
+        <w:t>đặt</w:t>
       </w:r>
       <w:proofErr w:type="spellEnd"/>
       <w:r>
@@ -566,13 +383,7 @@
       </w:r>
       <w:proofErr w:type="spellStart"/>
       <w:r>
-        <w:t>d</w:t>
-      </w:r>
-      <w:r>
-        <w:t>ị</w:t>
-      </w:r>
-      <w:r>
-        <w:t>ch</w:t>
+        <w:t>dịch</w:t>
       </w:r>
       <w:proofErr w:type="spellEnd"/>
       <w:r>
@@ -619,27 +430,15 @@
       </w:r>
       <w:proofErr w:type="spellStart"/>
       <w:r>
-        <w:t>Hư</w:t>
-      </w:r>
-      <w:r>
-        <w:t>ớ</w:t>
-      </w:r>
-      <w:r>
-        <w:t>ng</w:t>
-      </w:r>
-      <w:proofErr w:type="spellEnd"/>
-      <w:r>
-        <w:t xml:space="preserve"> </w:t>
-      </w:r>
-      <w:proofErr w:type="spellStart"/>
-      <w:r>
-        <w:t>d</w:t>
-      </w:r>
-      <w:r>
-        <w:t>ẫ</w:t>
-      </w:r>
-      <w:r>
-        <w:t>n</w:t>
+        <w:t>Hướng</w:t>
+      </w:r>
+      <w:proofErr w:type="spellEnd"/>
+      <w:r>
+        <w:t xml:space="preserve"> </w:t>
+      </w:r>
+      <w:proofErr w:type="spellStart"/>
+      <w:r>
+        <w:t>dẫn</w:t>
       </w:r>
       <w:proofErr w:type="spellEnd"/>
       <w:r>
@@ -655,13 +454,7 @@
       </w:r>
       <w:proofErr w:type="spellStart"/>
       <w:r>
-        <w:t>d</w:t>
-      </w:r>
-      <w:r>
-        <w:t>ị</w:t>
-      </w:r>
-      <w:r>
-        <w:t>ch</w:t>
+        <w:t>dịch</w:t>
       </w:r>
       <w:proofErr w:type="spellEnd"/>
       <w:r>
@@ -669,24 +462,15 @@
       </w:r>
       <w:proofErr w:type="spellStart"/>
       <w:r>
-        <w:t>s</w:t>
-      </w:r>
-      <w:r>
-        <w:t>ử</w:t>
-      </w:r>
-      <w:proofErr w:type="spellEnd"/>
-      <w:r>
-        <w:t xml:space="preserve"> </w:t>
-      </w:r>
-      <w:proofErr w:type="spellStart"/>
-      <w:r>
-        <w:t>d</w:t>
-      </w:r>
-      <w:r>
-        <w:t>ụ</w:t>
-      </w:r>
-      <w:r>
-        <w:t>ng</w:t>
+        <w:t>sử</w:t>
+      </w:r>
+      <w:proofErr w:type="spellEnd"/>
+      <w:r>
+        <w:t xml:space="preserve"> </w:t>
+      </w:r>
+      <w:proofErr w:type="spellStart"/>
+      <w:r>
+        <w:t>dụng</w:t>
       </w:r>
       <w:proofErr w:type="spellEnd"/>
       <w:r>
@@ -717,13 +501,7 @@
       </w:r>
       <w:proofErr w:type="spellStart"/>
       <w:r>
-        <w:t>C</w:t>
-      </w:r>
-      <w:r>
-        <w:t>ấ</w:t>
-      </w:r>
-      <w:r>
-        <w:t>u</w:t>
+        <w:t>Cấu</w:t>
       </w:r>
       <w:proofErr w:type="spellEnd"/>
       <w:r>
@@ -739,27 +517,15 @@
       </w:r>
       <w:proofErr w:type="spellStart"/>
       <w:r>
-        <w:t>c</w:t>
-      </w:r>
-      <w:r>
-        <w:t>ủ</w:t>
-      </w:r>
-      <w:r>
-        <w:t>a</w:t>
-      </w:r>
-      <w:proofErr w:type="spellEnd"/>
-      <w:r>
-        <w:t xml:space="preserve"> </w:t>
-      </w:r>
-      <w:proofErr w:type="spellStart"/>
-      <w:r>
-        <w:t>m</w:t>
-      </w:r>
-      <w:r>
-        <w:t>ộ</w:t>
-      </w:r>
-      <w:r>
-        <w:t>t</w:t>
+        <w:t>của</w:t>
+      </w:r>
+      <w:proofErr w:type="spellEnd"/>
+      <w:r>
+        <w:t xml:space="preserve"> </w:t>
+      </w:r>
+      <w:proofErr w:type="spellStart"/>
+      <w:r>
+        <w:t>một</w:t>
       </w:r>
       <w:proofErr w:type="spellEnd"/>
       <w:r>
@@ -860,38 +626,23 @@
       </w:r>
       <w:proofErr w:type="spellStart"/>
       <w:r>
-        <w:t>M</w:t>
-      </w:r>
-      <w:r>
-        <w:t>ẹ</w:t>
-      </w:r>
-      <w:r>
-        <w:t>o</w:t>
-      </w:r>
-      <w:proofErr w:type="spellEnd"/>
-      <w:r>
-        <w:t xml:space="preserve"> </w:t>
-      </w:r>
-      <w:proofErr w:type="spellStart"/>
-      <w:r>
-        <w:t>s</w:t>
-      </w:r>
-      <w:r>
-        <w:t>ử</w:t>
-      </w:r>
-      <w:proofErr w:type="spellEnd"/>
-      <w:r>
-        <w:t xml:space="preserve"> </w:t>
-      </w:r>
-      <w:proofErr w:type="spellStart"/>
-      <w:r>
-        <w:t>d</w:t>
-      </w:r>
-      <w:r>
-        <w:t>ụ</w:t>
-      </w:r>
-      <w:r>
-        <w:t>ng</w:t>
+        <w:t>Mẹo</w:t>
+      </w:r>
+      <w:proofErr w:type="spellEnd"/>
+      <w:r>
+        <w:t xml:space="preserve"> </w:t>
+      </w:r>
+      <w:proofErr w:type="spellStart"/>
+      <w:r>
+        <w:t>sử</w:t>
+      </w:r>
+      <w:proofErr w:type="spellEnd"/>
+      <w:r>
+        <w:t xml:space="preserve"> </w:t>
+      </w:r>
+      <w:proofErr w:type="spellStart"/>
+      <w:r>
+        <w:t>dụng</w:t>
       </w:r>
       <w:proofErr w:type="spellEnd"/>
       <w:r>
@@ -930,38 +681,23 @@
       </w:r>
       <w:proofErr w:type="spellStart"/>
       <w:r>
-        <w:t>Ki</w:t>
-      </w:r>
-      <w:r>
-        <w:t>ể</w:t>
-      </w:r>
-      <w:r>
-        <w:t>u</w:t>
-      </w:r>
-      <w:proofErr w:type="spellEnd"/>
-      <w:r>
-        <w:t xml:space="preserve"> </w:t>
-      </w:r>
-      <w:proofErr w:type="spellStart"/>
-      <w:r>
-        <w:t>d</w:t>
-      </w:r>
-      <w:r>
-        <w:t>ữ</w:t>
-      </w:r>
-      <w:proofErr w:type="spellEnd"/>
-      <w:r>
-        <w:t xml:space="preserve"> </w:t>
-      </w:r>
-      <w:proofErr w:type="spellStart"/>
-      <w:r>
-        <w:t>li</w:t>
-      </w:r>
-      <w:r>
-        <w:t>ệ</w:t>
-      </w:r>
-      <w:r>
-        <w:t>u</w:t>
+        <w:t>Kiểu</w:t>
+      </w:r>
+      <w:proofErr w:type="spellEnd"/>
+      <w:r>
+        <w:t xml:space="preserve"> </w:t>
+      </w:r>
+      <w:proofErr w:type="spellStart"/>
+      <w:r>
+        <w:t>dữ</w:t>
+      </w:r>
+      <w:proofErr w:type="spellEnd"/>
+      <w:r>
+        <w:t xml:space="preserve"> </w:t>
+      </w:r>
+      <w:proofErr w:type="spellStart"/>
+      <w:r>
+        <w:t>liệu</w:t>
       </w:r>
       <w:proofErr w:type="spellEnd"/>
       <w:r>
@@ -1034,27 +770,15 @@
       </w:r>
       <w:proofErr w:type="spellStart"/>
       <w:r>
-        <w:t>đ</w:t>
-      </w:r>
-      <w:r>
-        <w:t>ạ</w:t>
-      </w:r>
-      <w:r>
-        <w:t>i</w:t>
-      </w:r>
-      <w:proofErr w:type="spellEnd"/>
-      <w:r>
-        <w:t xml:space="preserve"> </w:t>
-      </w:r>
-      <w:proofErr w:type="spellStart"/>
-      <w:r>
-        <w:t>di</w:t>
-      </w:r>
-      <w:r>
-        <w:t>ệ</w:t>
-      </w:r>
-      <w:r>
-        <w:t>n</w:t>
+        <w:t>đại</w:t>
+      </w:r>
+      <w:proofErr w:type="spellEnd"/>
+      <w:r>
+        <w:t xml:space="preserve"> </w:t>
+      </w:r>
+      <w:proofErr w:type="spellStart"/>
+      <w:r>
+        <w:t>diện</w:t>
       </w:r>
       <w:proofErr w:type="spellEnd"/>
       <w:r>
@@ -1098,13 +822,7 @@
       </w:r>
       <w:proofErr w:type="spellStart"/>
       <w:r>
-        <w:t>Bi</w:t>
-      </w:r>
-      <w:r>
-        <w:t>ế</w:t>
-      </w:r>
-      <w:r>
-        <w:t>n</w:t>
+        <w:t>Biến</w:t>
       </w:r>
       <w:proofErr w:type="spellEnd"/>
       <w:r>
@@ -1120,13 +838,7 @@
       </w:r>
       <w:proofErr w:type="spellStart"/>
       <w:r>
-        <w:t>h</w:t>
-      </w:r>
-      <w:r>
-        <w:t>ằ</w:t>
-      </w:r>
-      <w:r>
-        <w:t>ng</w:t>
+        <w:t>hằng</w:t>
       </w:r>
       <w:proofErr w:type="spellEnd"/>
       <w:r>
@@ -1195,10 +907,7 @@
       </w:r>
       <w:proofErr w:type="spellStart"/>
       <w:r>
-        <w:t>initializa</w:t>
-      </w:r>
-      <w:r>
-        <w:t>te</w:t>
+        <w:t>initializate</w:t>
       </w:r>
       <w:proofErr w:type="spellEnd"/>
       <w:r>
@@ -1232,13 +941,7 @@
       </w:r>
       <w:proofErr w:type="spellStart"/>
       <w:r>
-        <w:t>Nh</w:t>
-      </w:r>
-      <w:r>
-        <w:t>ậ</w:t>
-      </w:r>
-      <w:r>
-        <w:t>p</w:t>
+        <w:t>Nhập</w:t>
       </w:r>
       <w:proofErr w:type="spellEnd"/>
       <w:r>
@@ -1254,13 +957,7 @@
       </w:r>
       <w:proofErr w:type="spellStart"/>
       <w:r>
-        <w:t>Xu</w:t>
-      </w:r>
-      <w:r>
-        <w:t>ấ</w:t>
-      </w:r>
-      <w:r>
-        <w:t>t</w:t>
+        <w:t>Xuất</w:t>
       </w:r>
       <w:proofErr w:type="spellEnd"/>
       <w:r>
@@ -1284,24 +981,15 @@
       </w:r>
       <w:proofErr w:type="spellStart"/>
       <w:r>
-        <w:t>s</w:t>
-      </w:r>
-      <w:r>
-        <w:t>ử</w:t>
-      </w:r>
-      <w:proofErr w:type="spellEnd"/>
-      <w:r>
-        <w:t xml:space="preserve"> </w:t>
-      </w:r>
-      <w:proofErr w:type="spellStart"/>
-      <w:r>
-        <w:t>d</w:t>
-      </w:r>
-      <w:r>
-        <w:t>ụ</w:t>
-      </w:r>
-      <w:r>
-        <w:t>ng</w:t>
+        <w:t>sử</w:t>
+      </w:r>
+      <w:proofErr w:type="spellEnd"/>
+      <w:r>
+        <w:t xml:space="preserve"> </w:t>
+      </w:r>
+      <w:proofErr w:type="spellStart"/>
+      <w:r>
+        <w:t>dụng</w:t>
       </w:r>
       <w:proofErr w:type="spellEnd"/>
       <w:r>
@@ -1338,13 +1026,7 @@
           <w:rPr>
             <w:rStyle w:val="Hyperlink"/>
           </w:rPr>
-          <w:t>https://youtu.be/X3GFxk</w:t>
-        </w:r>
-        <w:r>
-          <w:rPr>
-            <w:rStyle w:val="Hyperlink"/>
-          </w:rPr>
-          <w:t>Hd2cA</w:t>
+          <w:t>https://youtu.be/X3GFxkHd2cA</w:t>
         </w:r>
       </w:hyperlink>
     </w:p>
@@ -1384,13 +1066,7 @@
       </w:r>
       <w:proofErr w:type="spellStart"/>
       <w:r>
-        <w:t>B</w:t>
-      </w:r>
-      <w:r>
-        <w:t>ạ</w:t>
-      </w:r>
-      <w:r>
-        <w:t>n</w:t>
+        <w:t>Bạn</w:t>
       </w:r>
       <w:proofErr w:type="spellEnd"/>
       <w:r>
@@ -1406,27 +1082,15 @@
       </w:r>
       <w:proofErr w:type="spellStart"/>
       <w:r>
-        <w:t>bi</w:t>
-      </w:r>
-      <w:r>
-        <w:t>ế</w:t>
-      </w:r>
-      <w:r>
-        <w:t>t</w:t>
-      </w:r>
-      <w:proofErr w:type="spellEnd"/>
-      <w:r>
-        <w:t xml:space="preserve"> </w:t>
-      </w:r>
-      <w:proofErr w:type="spellStart"/>
-      <w:r>
-        <w:t>h</w:t>
-      </w:r>
-      <w:r>
-        <w:t>ế</w:t>
-      </w:r>
-      <w:r>
-        <w:t>t</w:t>
+        <w:t>biết</w:t>
+      </w:r>
+      <w:proofErr w:type="spellEnd"/>
+      <w:r>
+        <w:t xml:space="preserve"> </w:t>
+      </w:r>
+      <w:proofErr w:type="spellStart"/>
+      <w:r>
+        <w:t>hết</w:t>
       </w:r>
       <w:proofErr w:type="spellEnd"/>
       <w:r>
@@ -1450,10 +1114,7 @@
       </w:r>
       <w:proofErr w:type="spellStart"/>
       <w:r>
-        <w:t>t</w:t>
-      </w:r>
-      <w:r>
-        <w:t>ử</w:t>
+        <w:t>tử</w:t>
       </w:r>
       <w:proofErr w:type="spellEnd"/>
       <w:r>
@@ -1488,10 +1149,7 @@
     </w:p>
     <w:p>
       <w:r>
-        <w:t xml:space="preserve">- </w:t>
-      </w:r>
-      <w:r>
-        <w:t>“%” be only used in ex</w:t>
+        <w:t>- “%” be only used in ex</w:t>
       </w:r>
       <w:r>
         <w:t xml:space="preserve">pression between 2 </w:t>
@@ -1522,10 +1180,7 @@
     </w:p>
     <w:p>
       <w:r>
-        <w:t xml:space="preserve">- ATTENTION: </w:t>
-      </w:r>
-      <w:r>
-        <w:t xml:space="preserve">If there are </w:t>
+        <w:t xml:space="preserve">- ATTENTION: If there are </w:t>
       </w:r>
       <w:proofErr w:type="spellStart"/>
       <w:r>
@@ -1569,21 +1224,7 @@
           <w:b/>
           <w:bCs/>
         </w:rPr>
-        <w:t>ÉP KI</w:t>
-      </w:r>
-      <w:r>
-        <w:rPr>
-          <w:b/>
-          <w:bCs/>
-        </w:rPr>
-        <w:t>Ể</w:t>
-      </w:r>
-      <w:r>
-        <w:rPr>
-          <w:b/>
-          <w:bCs/>
-        </w:rPr>
-        <w:t>U</w:t>
+        <w:t>ÉP KIỂU</w:t>
       </w:r>
       <w:r>
         <w:t>.</w:t>
@@ -1600,34 +1241,19 @@
       </w:r>
       <w:proofErr w:type="spellStart"/>
       <w:r>
-        <w:t>Hư</w:t>
-      </w:r>
-      <w:r>
-        <w:t>ớ</w:t>
-      </w:r>
-      <w:r>
-        <w:t>ng</w:t>
-      </w:r>
-      <w:proofErr w:type="spellEnd"/>
-      <w:r>
-        <w:t xml:space="preserve"> </w:t>
-      </w:r>
-      <w:proofErr w:type="spellStart"/>
-      <w:r>
-        <w:t>d</w:t>
-      </w:r>
-      <w:r>
-        <w:t>ẫ</w:t>
-      </w:r>
-      <w:r>
-        <w:t>n</w:t>
-      </w:r>
-      <w:proofErr w:type="spellEnd"/>
-      <w:r>
-        <w:t xml:space="preserve"> </w:t>
-      </w:r>
-      <w:r>
-        <w:t xml:space="preserve">debug </w:t>
+        <w:t>Hướng</w:t>
+      </w:r>
+      <w:proofErr w:type="spellEnd"/>
+      <w:r>
+        <w:t xml:space="preserve"> </w:t>
+      </w:r>
+      <w:proofErr w:type="spellStart"/>
+      <w:r>
+        <w:t>dẫn</w:t>
+      </w:r>
+      <w:proofErr w:type="spellEnd"/>
+      <w:r>
+        <w:t xml:space="preserve"> debug </w:t>
       </w:r>
       <w:proofErr w:type="spellStart"/>
       <w:r>
@@ -1648,6 +1274,18 @@
         </w:r>
       </w:hyperlink>
     </w:p>
+    <w:p>
+      <w:pPr>
+        <w:pStyle w:val="ListParagraph"/>
+        <w:numPr>
+          <w:ilvl w:val="0"/>
+          <w:numId w:val="4"/>
+        </w:numPr>
+      </w:pPr>
+      <w:r>
+        <w:t>How to use DEBUG?</w:t>
+      </w:r>
+    </w:p>
     <w:p/>
     <w:p>
       <w:r>
@@ -1655,13 +1293,7 @@
       </w:r>
       <w:proofErr w:type="spellStart"/>
       <w:r>
-        <w:t>C</w:t>
-      </w:r>
-      <w:r>
-        <w:t>ấ</w:t>
-      </w:r>
-      <w:r>
-        <w:t>u</w:t>
+        <w:t>Cấu</w:t>
       </w:r>
       <w:proofErr w:type="spellEnd"/>
       <w:r>
@@ -1701,13 +1333,7 @@
       </w:r>
       <w:proofErr w:type="spellStart"/>
       <w:r>
-        <w:t>C</w:t>
-      </w:r>
-      <w:r>
-        <w:t>ấ</w:t>
-      </w:r>
-      <w:r>
-        <w:t>u</w:t>
+        <w:t>Cấu</w:t>
       </w:r>
       <w:proofErr w:type="spellEnd"/>
       <w:r>
@@ -1798,10 +1424,7 @@
         <w:t xml:space="preserve">return 0; in </w:t>
       </w:r>
       <w:r>
-        <w:t>in anywhere you want which had condition</w:t>
-      </w:r>
-      <w:r>
-        <w:t xml:space="preserve"> to finish the program!</w:t>
+        <w:t>in anywhere you want which had condition to finish the program!</w:t>
       </w:r>
     </w:p>
     <w:p/>
@@ -1853,10 +1476,7 @@
         </w:numPr>
       </w:pPr>
       <w:r>
-        <w:t>ATTENTION:</w:t>
-      </w:r>
-      <w:r>
-        <w:t xml:space="preserve"> In using </w:t>
+        <w:t xml:space="preserve">ATTENTION: In using </w:t>
       </w:r>
       <w:r>
         <w:rPr>
@@ -1970,11 +1590,65 @@
     </w:p>
     <w:p>
       <w:r>
+        <w:lastRenderedPageBreak/>
         <w:t xml:space="preserve">V16: </w:t>
+      </w:r>
+      <w:proofErr w:type="spellStart"/>
+      <w:r>
+        <w:t>Vòng</w:t>
+      </w:r>
+      <w:proofErr w:type="spellEnd"/>
+      <w:r>
+        <w:t xml:space="preserve"> </w:t>
+      </w:r>
+      <w:proofErr w:type="spellStart"/>
+      <w:r>
+        <w:t>lặp</w:t>
+      </w:r>
+      <w:proofErr w:type="spellEnd"/>
+      <w:r>
+        <w:t xml:space="preserve"> for </w:t>
+      </w:r>
+      <w:proofErr w:type="spellStart"/>
+      <w:r>
+        <w:t>trong</w:t>
+      </w:r>
+      <w:proofErr w:type="spellEnd"/>
+      <w:r>
+        <w:t xml:space="preserve"> C++</w:t>
+      </w:r>
+    </w:p>
+    <w:p>
+      <w:hyperlink r:id="rId22" w:history="1">
+        <w:r>
+          <w:rPr>
+            <w:rStyle w:val="Hyperlink"/>
+          </w:rPr>
+          <w:t>https://youtu.be/X0FMFFo8C7U</w:t>
+        </w:r>
+      </w:hyperlink>
+    </w:p>
+    <w:p>
+      <w:pPr>
+        <w:pStyle w:val="ListParagraph"/>
+        <w:numPr>
+          <w:ilvl w:val="0"/>
+          <w:numId w:val="3"/>
+        </w:numPr>
+      </w:pPr>
+      <w:r>
+        <w:t>The step of a for loop?</w:t>
+      </w:r>
+    </w:p>
+    <w:p/>
+    <w:p>
+      <w:r>
+        <w:t xml:space="preserve">V17: </w:t>
       </w:r>
       <w:bookmarkStart w:id="0" w:name="_GoBack"/>
       <w:bookmarkEnd w:id="0"/>
     </w:p>
+    <w:p/>
     <w:sectPr>
       <w:pgSz w:w="11906" w:h="16838"/>
       <w:pgMar w:top="1440" w:right="1800" w:bottom="1440" w:left="1800" w:header="720" w:footer="720" w:gutter="0"/>
@@ -2100,6 +1774,118 @@
     </w:lvl>
   </w:abstractNum>
   <w:abstractNum w:abstractNumId="1" w15:restartNumberingAfterBreak="0">
+    <w:nsid w:val="36C97280"/>
+    <w:multiLevelType w:val="hybridMultilevel"/>
+    <w:tmpl w:val="E2927C54"/>
+    <w:lvl w:ilvl="0" w:tplc="581C9446">
+      <w:numFmt w:val="bullet"/>
+      <w:lvlText w:val="-"/>
+      <w:lvlJc w:val="left"/>
+      <w:pPr>
+        <w:ind w:left="720" w:hanging="360"/>
+      </w:pPr>
+      <w:rPr>
+        <w:rFonts w:ascii="Calibri" w:eastAsiaTheme="minorEastAsia" w:hAnsi="Calibri" w:cs="Calibri" w:hint="default"/>
+      </w:rPr>
+    </w:lvl>
+    <w:lvl w:ilvl="1" w:tplc="04090003" w:tentative="1">
+      <w:start w:val="1"/>
+      <w:numFmt w:val="bullet"/>
+      <w:lvlText w:val="o"/>
+      <w:lvlJc w:val="left"/>
+      <w:pPr>
+        <w:ind w:left="1440" w:hanging="360"/>
+      </w:pPr>
+      <w:rPr>
+        <w:rFonts w:ascii="Courier New" w:hAnsi="Courier New" w:cs="Courier New" w:hint="default"/>
+      </w:rPr>
+    </w:lvl>
+    <w:lvl w:ilvl="2" w:tplc="04090005" w:tentative="1">
+      <w:start w:val="1"/>
+      <w:numFmt w:val="bullet"/>
+      <w:lvlText w:val=""/>
+      <w:lvlJc w:val="left"/>
+      <w:pPr>
+        <w:ind w:left="2160" w:hanging="360"/>
+      </w:pPr>
+      <w:rPr>
+        <w:rFonts w:ascii="Wingdings" w:hAnsi="Wingdings" w:hint="default"/>
+      </w:rPr>
+    </w:lvl>
+    <w:lvl w:ilvl="3" w:tplc="04090001" w:tentative="1">
+      <w:start w:val="1"/>
+      <w:numFmt w:val="bullet"/>
+      <w:lvlText w:val=""/>
+      <w:lvlJc w:val="left"/>
+      <w:pPr>
+        <w:ind w:left="2880" w:hanging="360"/>
+      </w:pPr>
+      <w:rPr>
+        <w:rFonts w:ascii="Symbol" w:hAnsi="Symbol" w:hint="default"/>
+      </w:rPr>
+    </w:lvl>
+    <w:lvl w:ilvl="4" w:tplc="04090003" w:tentative="1">
+      <w:start w:val="1"/>
+      <w:numFmt w:val="bullet"/>
+      <w:lvlText w:val="o"/>
+      <w:lvlJc w:val="left"/>
+      <w:pPr>
+        <w:ind w:left="3600" w:hanging="360"/>
+      </w:pPr>
+      <w:rPr>
+        <w:rFonts w:ascii="Courier New" w:hAnsi="Courier New" w:cs="Courier New" w:hint="default"/>
+      </w:rPr>
+    </w:lvl>
+    <w:lvl w:ilvl="5" w:tplc="04090005" w:tentative="1">
+      <w:start w:val="1"/>
+      <w:numFmt w:val="bullet"/>
+      <w:lvlText w:val=""/>
+      <w:lvlJc w:val="left"/>
+      <w:pPr>
+        <w:ind w:left="4320" w:hanging="360"/>
+      </w:pPr>
+      <w:rPr>
+        <w:rFonts w:ascii="Wingdings" w:hAnsi="Wingdings" w:hint="default"/>
+      </w:rPr>
+    </w:lvl>
+    <w:lvl w:ilvl="6" w:tplc="04090001" w:tentative="1">
+      <w:start w:val="1"/>
+      <w:numFmt w:val="bullet"/>
+      <w:lvlText w:val=""/>
+      <w:lvlJc w:val="left"/>
+      <w:pPr>
+        <w:ind w:left="5040" w:hanging="360"/>
+      </w:pPr>
+      <w:rPr>
+        <w:rFonts w:ascii="Symbol" w:hAnsi="Symbol" w:hint="default"/>
+      </w:rPr>
+    </w:lvl>
+    <w:lvl w:ilvl="7" w:tplc="04090003" w:tentative="1">
+      <w:start w:val="1"/>
+      <w:numFmt w:val="bullet"/>
+      <w:lvlText w:val="o"/>
+      <w:lvlJc w:val="left"/>
+      <w:pPr>
+        <w:ind w:left="5760" w:hanging="360"/>
+      </w:pPr>
+      <w:rPr>
+        <w:rFonts w:ascii="Courier New" w:hAnsi="Courier New" w:cs="Courier New" w:hint="default"/>
+      </w:rPr>
+    </w:lvl>
+    <w:lvl w:ilvl="8" w:tplc="04090005" w:tentative="1">
+      <w:start w:val="1"/>
+      <w:numFmt w:val="bullet"/>
+      <w:lvlText w:val=""/>
+      <w:lvlJc w:val="left"/>
+      <w:pPr>
+        <w:ind w:left="6480" w:hanging="360"/>
+      </w:pPr>
+      <w:rPr>
+        <w:rFonts w:ascii="Wingdings" w:hAnsi="Wingdings" w:hint="default"/>
+      </w:rPr>
+    </w:lvl>
+  </w:abstractNum>
+  <w:abstractNum w:abstractNumId="2" w15:restartNumberingAfterBreak="0">
     <w:nsid w:val="54494C6F"/>
     <w:multiLevelType w:val="hybridMultilevel"/>
     <w:tmpl w:val="FC0E3EF6"/>
@@ -2211,7 +1997,7 @@
       </w:rPr>
     </w:lvl>
   </w:abstractNum>
-  <w:abstractNum w:abstractNumId="2" w15:restartNumberingAfterBreak="0">
+  <w:abstractNum w:abstractNumId="3" w15:restartNumberingAfterBreak="0">
     <w:nsid w:val="676265BD"/>
     <w:multiLevelType w:val="hybridMultilevel"/>
     <w:tmpl w:val="9DF0B092"/>
@@ -2324,13 +2110,16 @@
     </w:lvl>
   </w:abstractNum>
   <w:num w:numId="1">
-    <w:abstractNumId w:val="1"/>
+    <w:abstractNumId w:val="2"/>
   </w:num>
   <w:num w:numId="2">
     <w:abstractNumId w:val="0"/>
   </w:num>
   <w:num w:numId="3">
-    <w:abstractNumId w:val="2"/>
+    <w:abstractNumId w:val="3"/>
+  </w:num>
+  <w:num w:numId="4">
+    <w:abstractNumId w:val="1"/>
   </w:num>
 </w:numbering>
 </file>
@@ -2416,7 +2205,6 @@
     <w:lsdException w:name="Table Web 1" w:semiHidden="1" w:unhideWhenUsed="1"/>
     <w:lsdException w:name="Table Web 2" w:semiHidden="1" w:unhideWhenUsed="1"/>
     <w:lsdException w:name="Table Web 3" w:semiHidden="1" w:unhideWhenUsed="1"/>
-    <w:lsdException w:name="Table Grid" w:semiHidden="1" w:unhideWhenUsed="1"/>
     <w:lsdException w:name="Table Theme" w:semiHidden="1" w:unhideWhenUsed="1"/>
     <w:lsdException w:name="Placeholder Text" w:semiHidden="1" w:uiPriority="99"/>
     <w:lsdException w:name="No Spacing" w:uiPriority="99"/>

</xml_diff>

<commit_message>
Break in C++ (WIN)
</commit_message>
<xml_diff>
--- a/HỌC LẬP TRÌNH C++ CHO NGƯỜI MỚI BẮT ĐẦU.docx
+++ b/HỌC LẬP TRÌNH C++ CHO NGƯỜI MỚI BẮT ĐẦU.docx
@@ -1645,6 +1645,754 @@
       <w:r>
         <w:t xml:space="preserve">V17: </w:t>
       </w:r>
+      <w:proofErr w:type="spellStart"/>
+      <w:r>
+        <w:t>Lệnh</w:t>
+      </w:r>
+      <w:proofErr w:type="spellEnd"/>
+      <w:r>
+        <w:t xml:space="preserve"> break </w:t>
+      </w:r>
+      <w:proofErr w:type="spellStart"/>
+      <w:r>
+        <w:t>và</w:t>
+      </w:r>
+      <w:proofErr w:type="spellEnd"/>
+      <w:r>
+        <w:t xml:space="preserve"> continue </w:t>
+      </w:r>
+      <w:proofErr w:type="spellStart"/>
+      <w:r>
+        <w:t>trong</w:t>
+      </w:r>
+      <w:proofErr w:type="spellEnd"/>
+      <w:r>
+        <w:t xml:space="preserve"> C++</w:t>
+      </w:r>
+    </w:p>
+    <w:p>
+      <w:hyperlink r:id="rId23" w:history="1">
+        <w:r>
+          <w:rPr>
+            <w:rStyle w:val="Hyperlink"/>
+          </w:rPr>
+          <w:t>https://youtu.be/aGbijoM-a-s</w:t>
+        </w:r>
+      </w:hyperlink>
+    </w:p>
+    <w:p>
+      <w:pPr>
+        <w:pStyle w:val="ListParagraph"/>
+        <w:numPr>
+          <w:ilvl w:val="0"/>
+          <w:numId w:val="3"/>
+        </w:numPr>
+        <w:rPr>
+          <w:b/>
+        </w:rPr>
+      </w:pPr>
+      <w:r>
+        <w:rPr>
+          <w:b/>
+        </w:rPr>
+        <w:t xml:space="preserve">Break: </w:t>
+      </w:r>
+    </w:p>
+    <w:p>
+      <w:proofErr w:type="spellStart"/>
+      <w:r>
+        <w:t>Câu</w:t>
+      </w:r>
+      <w:proofErr w:type="spellEnd"/>
+      <w:r>
+        <w:t xml:space="preserve"> </w:t>
+      </w:r>
+      <w:proofErr w:type="spellStart"/>
+      <w:r>
+        <w:t>lệnh</w:t>
+      </w:r>
+      <w:proofErr w:type="spellEnd"/>
+      <w:r>
+        <w:t xml:space="preserve"> break </w:t>
+      </w:r>
+      <w:proofErr w:type="spellStart"/>
+      <w:r>
+        <w:t>trong</w:t>
+      </w:r>
+      <w:proofErr w:type="spellEnd"/>
+      <w:r>
+        <w:t xml:space="preserve"> C++ </w:t>
+      </w:r>
+      <w:proofErr w:type="spellStart"/>
+      <w:r>
+        <w:t>có</w:t>
+      </w:r>
+      <w:proofErr w:type="spellEnd"/>
+      <w:r>
+        <w:t xml:space="preserve"> </w:t>
+      </w:r>
+      <w:proofErr w:type="spellStart"/>
+      <w:r>
+        <w:t>hai</w:t>
+      </w:r>
+      <w:proofErr w:type="spellEnd"/>
+      <w:r>
+        <w:t xml:space="preserve"> </w:t>
+      </w:r>
+      <w:proofErr w:type="spellStart"/>
+      <w:r>
+        <w:t>cách</w:t>
+      </w:r>
+      <w:proofErr w:type="spellEnd"/>
+      <w:r>
+        <w:t xml:space="preserve"> </w:t>
+      </w:r>
+      <w:proofErr w:type="spellStart"/>
+      <w:r>
+        <w:t>sử</w:t>
+      </w:r>
+      <w:proofErr w:type="spellEnd"/>
+      <w:r>
+        <w:t xml:space="preserve"> </w:t>
+      </w:r>
+      <w:proofErr w:type="spellStart"/>
+      <w:r>
+        <w:t>dụng</w:t>
+      </w:r>
+      <w:proofErr w:type="spellEnd"/>
+      <w:r>
+        <w:t xml:space="preserve"> </w:t>
+      </w:r>
+      <w:proofErr w:type="spellStart"/>
+      <w:r>
+        <w:t>như</w:t>
+      </w:r>
+      <w:proofErr w:type="spellEnd"/>
+      <w:r>
+        <w:t xml:space="preserve"> </w:t>
+      </w:r>
+      <w:proofErr w:type="spellStart"/>
+      <w:r>
+        <w:t>sau</w:t>
+      </w:r>
+      <w:proofErr w:type="spellEnd"/>
+      <w:r>
+        <w:t>:</w:t>
+      </w:r>
+    </w:p>
+    <w:p>
+      <w:pPr>
+        <w:ind w:firstLine="420"/>
+      </w:pPr>
+      <w:r>
+        <w:t xml:space="preserve">+ </w:t>
+      </w:r>
+      <w:proofErr w:type="spellStart"/>
+      <w:r>
+        <w:t>Khi</w:t>
+      </w:r>
+      <w:proofErr w:type="spellEnd"/>
+      <w:r>
+        <w:t xml:space="preserve"> </w:t>
+      </w:r>
+      <w:proofErr w:type="spellStart"/>
+      <w:r>
+        <w:t>gặp</w:t>
+      </w:r>
+      <w:proofErr w:type="spellEnd"/>
+      <w:r>
+        <w:t xml:space="preserve"> </w:t>
+      </w:r>
+      <w:proofErr w:type="spellStart"/>
+      <w:r>
+        <w:t>câu</w:t>
+      </w:r>
+      <w:proofErr w:type="spellEnd"/>
+      <w:r>
+        <w:t xml:space="preserve"> </w:t>
+      </w:r>
+      <w:proofErr w:type="spellStart"/>
+      <w:r>
+        <w:t>lệnh</w:t>
+      </w:r>
+      <w:proofErr w:type="spellEnd"/>
+      <w:r>
+        <w:t> break </w:t>
+      </w:r>
+      <w:proofErr w:type="spellStart"/>
+      <w:r>
+        <w:t>trong</w:t>
+      </w:r>
+      <w:proofErr w:type="spellEnd"/>
+      <w:r>
+        <w:t xml:space="preserve"> </w:t>
+      </w:r>
+      <w:proofErr w:type="spellStart"/>
+      <w:r>
+        <w:t>một</w:t>
+      </w:r>
+      <w:proofErr w:type="spellEnd"/>
+      <w:r>
+        <w:t xml:space="preserve"> </w:t>
+      </w:r>
+      <w:proofErr w:type="spellStart"/>
+      <w:r>
+        <w:t>vòng</w:t>
+      </w:r>
+      <w:proofErr w:type="spellEnd"/>
+      <w:r>
+        <w:t xml:space="preserve"> </w:t>
+      </w:r>
+      <w:proofErr w:type="spellStart"/>
+      <w:r>
+        <w:t>lặp</w:t>
+      </w:r>
+      <w:proofErr w:type="spellEnd"/>
+      <w:r>
+        <w:t xml:space="preserve">, </w:t>
+      </w:r>
+      <w:proofErr w:type="spellStart"/>
+      <w:r>
+        <w:t>vòng</w:t>
+      </w:r>
+      <w:proofErr w:type="spellEnd"/>
+      <w:r>
+        <w:t xml:space="preserve"> </w:t>
+      </w:r>
+      <w:proofErr w:type="spellStart"/>
+      <w:r>
+        <w:t>lặp</w:t>
+      </w:r>
+      <w:proofErr w:type="spellEnd"/>
+      <w:r>
+        <w:t xml:space="preserve"> </w:t>
+      </w:r>
+      <w:proofErr w:type="spellStart"/>
+      <w:r>
+        <w:t>bị</w:t>
+      </w:r>
+      <w:proofErr w:type="spellEnd"/>
+      <w:r>
+        <w:t xml:space="preserve"> </w:t>
+      </w:r>
+      <w:proofErr w:type="spellStart"/>
+      <w:r>
+        <w:t>kết</w:t>
+      </w:r>
+      <w:proofErr w:type="spellEnd"/>
+      <w:r>
+        <w:t xml:space="preserve"> </w:t>
+      </w:r>
+      <w:proofErr w:type="spellStart"/>
+      <w:r>
+        <w:t>thúc</w:t>
+      </w:r>
+      <w:proofErr w:type="spellEnd"/>
+      <w:r>
+        <w:t xml:space="preserve"> </w:t>
+      </w:r>
+      <w:proofErr w:type="spellStart"/>
+      <w:r>
+        <w:t>ngay</w:t>
+      </w:r>
+      <w:proofErr w:type="spellEnd"/>
+      <w:r>
+        <w:t xml:space="preserve"> </w:t>
+      </w:r>
+      <w:proofErr w:type="spellStart"/>
+      <w:r>
+        <w:t>lập</w:t>
+      </w:r>
+      <w:proofErr w:type="spellEnd"/>
+      <w:r>
+        <w:t xml:space="preserve"> </w:t>
+      </w:r>
+      <w:proofErr w:type="spellStart"/>
+      <w:r>
+        <w:t>tức</w:t>
+      </w:r>
+      <w:proofErr w:type="spellEnd"/>
+      <w:r>
+        <w:t xml:space="preserve"> </w:t>
+      </w:r>
+      <w:proofErr w:type="spellStart"/>
+      <w:r>
+        <w:t>và</w:t>
+      </w:r>
+      <w:proofErr w:type="spellEnd"/>
+      <w:r>
+        <w:t xml:space="preserve"> </w:t>
+      </w:r>
+      <w:proofErr w:type="spellStart"/>
+      <w:r>
+        <w:t>câu</w:t>
+      </w:r>
+      <w:proofErr w:type="spellEnd"/>
+      <w:r>
+        <w:t xml:space="preserve"> </w:t>
+      </w:r>
+      <w:proofErr w:type="spellStart"/>
+      <w:r>
+        <w:t>lệnh</w:t>
+      </w:r>
+      <w:proofErr w:type="spellEnd"/>
+      <w:r>
+        <w:t xml:space="preserve"> </w:t>
+      </w:r>
+      <w:proofErr w:type="spellStart"/>
+      <w:r>
+        <w:t>kế</w:t>
+      </w:r>
+      <w:proofErr w:type="spellEnd"/>
+      <w:r>
+        <w:t xml:space="preserve"> </w:t>
+      </w:r>
+      <w:proofErr w:type="spellStart"/>
+      <w:r>
+        <w:t>tiếp</w:t>
+      </w:r>
+      <w:proofErr w:type="spellEnd"/>
+      <w:r>
+        <w:t xml:space="preserve"> </w:t>
+      </w:r>
+      <w:proofErr w:type="spellStart"/>
+      <w:r>
+        <w:t>sau</w:t>
+      </w:r>
+      <w:proofErr w:type="spellEnd"/>
+      <w:r>
+        <w:t xml:space="preserve"> </w:t>
+      </w:r>
+      <w:proofErr w:type="spellStart"/>
+      <w:r>
+        <w:t>vòng</w:t>
+      </w:r>
+      <w:proofErr w:type="spellEnd"/>
+      <w:r>
+        <w:t xml:space="preserve"> </w:t>
+      </w:r>
+      <w:proofErr w:type="spellStart"/>
+      <w:r>
+        <w:t>lặp</w:t>
+      </w:r>
+      <w:proofErr w:type="spellEnd"/>
+      <w:r>
+        <w:t xml:space="preserve"> </w:t>
+      </w:r>
+      <w:proofErr w:type="spellStart"/>
+      <w:r>
+        <w:t>được</w:t>
+      </w:r>
+      <w:proofErr w:type="spellEnd"/>
+      <w:r>
+        <w:t xml:space="preserve"> </w:t>
+      </w:r>
+      <w:proofErr w:type="spellStart"/>
+      <w:r>
+        <w:t>thực</w:t>
+      </w:r>
+      <w:proofErr w:type="spellEnd"/>
+      <w:r>
+        <w:t xml:space="preserve"> </w:t>
+      </w:r>
+      <w:proofErr w:type="spellStart"/>
+      <w:r>
+        <w:t>thi</w:t>
+      </w:r>
+      <w:proofErr w:type="spellEnd"/>
+      <w:r>
+        <w:t>.</w:t>
+      </w:r>
+    </w:p>
+    <w:p>
+      <w:pPr>
+        <w:ind w:firstLine="420"/>
+      </w:pPr>
+      <w:r>
+        <w:t xml:space="preserve">+ </w:t>
+      </w:r>
+      <w:proofErr w:type="spellStart"/>
+      <w:r>
+        <w:t>Lệnh</w:t>
+      </w:r>
+      <w:proofErr w:type="spellEnd"/>
+      <w:r>
+        <w:t xml:space="preserve"> break </w:t>
+      </w:r>
+      <w:proofErr w:type="spellStart"/>
+      <w:r>
+        <w:t>có</w:t>
+      </w:r>
+      <w:proofErr w:type="spellEnd"/>
+      <w:r>
+        <w:t xml:space="preserve"> </w:t>
+      </w:r>
+      <w:proofErr w:type="spellStart"/>
+      <w:r>
+        <w:t>thể</w:t>
+      </w:r>
+      <w:proofErr w:type="spellEnd"/>
+      <w:r>
+        <w:t xml:space="preserve"> </w:t>
+      </w:r>
+      <w:proofErr w:type="spellStart"/>
+      <w:r>
+        <w:t>được</w:t>
+      </w:r>
+      <w:proofErr w:type="spellEnd"/>
+      <w:r>
+        <w:t xml:space="preserve"> </w:t>
+      </w:r>
+      <w:proofErr w:type="spellStart"/>
+      <w:r>
+        <w:t>sử</w:t>
+      </w:r>
+      <w:proofErr w:type="spellEnd"/>
+      <w:r>
+        <w:t xml:space="preserve"> </w:t>
+      </w:r>
+      <w:proofErr w:type="spellStart"/>
+      <w:r>
+        <w:t>dụng</w:t>
+      </w:r>
+      <w:proofErr w:type="spellEnd"/>
+      <w:r>
+        <w:t xml:space="preserve"> </w:t>
+      </w:r>
+      <w:proofErr w:type="spellStart"/>
+      <w:r>
+        <w:t>để</w:t>
+      </w:r>
+      <w:proofErr w:type="spellEnd"/>
+      <w:r>
+        <w:t xml:space="preserve"> </w:t>
+      </w:r>
+      <w:proofErr w:type="spellStart"/>
+      <w:r>
+        <w:t>kết</w:t>
+      </w:r>
+      <w:proofErr w:type="spellEnd"/>
+      <w:r>
+        <w:t xml:space="preserve"> </w:t>
+      </w:r>
+      <w:proofErr w:type="spellStart"/>
+      <w:r>
+        <w:t>thúc</w:t>
+      </w:r>
+      <w:proofErr w:type="spellEnd"/>
+      <w:r>
+        <w:t xml:space="preserve"> </w:t>
+      </w:r>
+      <w:proofErr w:type="spellStart"/>
+      <w:r>
+        <w:t>một</w:t>
+      </w:r>
+      <w:proofErr w:type="spellEnd"/>
+      <w:r>
+        <w:t xml:space="preserve"> case </w:t>
+      </w:r>
+      <w:proofErr w:type="spellStart"/>
+      <w:r>
+        <w:t>trong</w:t>
+      </w:r>
+      <w:proofErr w:type="spellEnd"/>
+      <w:r>
+        <w:t xml:space="preserve"> </w:t>
+      </w:r>
+      <w:proofErr w:type="spellStart"/>
+      <w:r>
+        <w:t>câu</w:t>
+      </w:r>
+      <w:proofErr w:type="spellEnd"/>
+      <w:r>
+        <w:t xml:space="preserve"> </w:t>
+      </w:r>
+      <w:proofErr w:type="spellStart"/>
+      <w:r>
+        <w:t>lệnh</w:t>
+      </w:r>
+      <w:proofErr w:type="spellEnd"/>
+      <w:r>
+        <w:t xml:space="preserve"> switch.</w:t>
+      </w:r>
+    </w:p>
+    <w:p>
+      <w:pPr>
+        <w:ind w:firstLine="420"/>
+      </w:pPr>
+      <w:proofErr w:type="spellStart"/>
+      <w:r>
+        <w:t>Nếu</w:t>
+      </w:r>
+      <w:proofErr w:type="spellEnd"/>
+      <w:r>
+        <w:t xml:space="preserve"> </w:t>
+      </w:r>
+      <w:proofErr w:type="spellStart"/>
+      <w:r>
+        <w:t>bạn</w:t>
+      </w:r>
+      <w:proofErr w:type="spellEnd"/>
+      <w:r>
+        <w:t xml:space="preserve"> </w:t>
+      </w:r>
+      <w:proofErr w:type="spellStart"/>
+      <w:r>
+        <w:t>sử</w:t>
+      </w:r>
+      <w:proofErr w:type="spellEnd"/>
+      <w:r>
+        <w:t xml:space="preserve"> </w:t>
+      </w:r>
+      <w:proofErr w:type="spellStart"/>
+      <w:r>
+        <w:t>dụng</w:t>
+      </w:r>
+      <w:proofErr w:type="spellEnd"/>
+      <w:r>
+        <w:t xml:space="preserve"> </w:t>
+      </w:r>
+      <w:proofErr w:type="spellStart"/>
+      <w:r>
+        <w:t>vòng</w:t>
+      </w:r>
+      <w:proofErr w:type="spellEnd"/>
+      <w:r>
+        <w:t xml:space="preserve"> </w:t>
+      </w:r>
+      <w:proofErr w:type="spellStart"/>
+      <w:r>
+        <w:t>lặp</w:t>
+      </w:r>
+      <w:proofErr w:type="spellEnd"/>
+      <w:r>
+        <w:t xml:space="preserve"> </w:t>
+      </w:r>
+      <w:proofErr w:type="spellStart"/>
+      <w:r>
+        <w:t>lồng</w:t>
+      </w:r>
+      <w:proofErr w:type="spellEnd"/>
+      <w:r>
+        <w:t xml:space="preserve"> </w:t>
+      </w:r>
+      <w:proofErr w:type="spellStart"/>
+      <w:r>
+        <w:t>nhau</w:t>
+      </w:r>
+      <w:proofErr w:type="spellEnd"/>
+      <w:r>
+        <w:t xml:space="preserve">, </w:t>
+      </w:r>
+      <w:proofErr w:type="spellStart"/>
+      <w:r>
+        <w:t>câu</w:t>
+      </w:r>
+      <w:proofErr w:type="spellEnd"/>
+      <w:r>
+        <w:t xml:space="preserve"> </w:t>
+      </w:r>
+      <w:proofErr w:type="spellStart"/>
+      <w:r>
+        <w:t>lệnh</w:t>
+      </w:r>
+      <w:proofErr w:type="spellEnd"/>
+      <w:r>
+        <w:t xml:space="preserve"> break </w:t>
+      </w:r>
+      <w:proofErr w:type="spellStart"/>
+      <w:r>
+        <w:t>sẽ</w:t>
+      </w:r>
+      <w:proofErr w:type="spellEnd"/>
+      <w:r>
+        <w:t xml:space="preserve"> </w:t>
+      </w:r>
+      <w:proofErr w:type="spellStart"/>
+      <w:r>
+        <w:t>dừng</w:t>
+      </w:r>
+      <w:proofErr w:type="spellEnd"/>
+      <w:r>
+        <w:t xml:space="preserve"> </w:t>
+      </w:r>
+      <w:proofErr w:type="spellStart"/>
+      <w:r>
+        <w:t>việc</w:t>
+      </w:r>
+      <w:proofErr w:type="spellEnd"/>
+      <w:r>
+        <w:t xml:space="preserve"> </w:t>
+      </w:r>
+      <w:proofErr w:type="spellStart"/>
+      <w:r>
+        <w:t>thực</w:t>
+      </w:r>
+      <w:proofErr w:type="spellEnd"/>
+      <w:r>
+        <w:t xml:space="preserve"> </w:t>
+      </w:r>
+      <w:proofErr w:type="spellStart"/>
+      <w:r>
+        <w:t>hiện</w:t>
+      </w:r>
+      <w:proofErr w:type="spellEnd"/>
+      <w:r>
+        <w:t xml:space="preserve"> </w:t>
+      </w:r>
+      <w:proofErr w:type="spellStart"/>
+      <w:r>
+        <w:t>vòng</w:t>
+      </w:r>
+      <w:proofErr w:type="spellEnd"/>
+      <w:r>
+        <w:t xml:space="preserve"> </w:t>
+      </w:r>
+      <w:proofErr w:type="spellStart"/>
+      <w:r>
+        <w:t>lặp</w:t>
+      </w:r>
+      <w:proofErr w:type="spellEnd"/>
+      <w:r>
+        <w:t xml:space="preserve"> </w:t>
+      </w:r>
+      <w:proofErr w:type="spellStart"/>
+      <w:r>
+        <w:t>trong</w:t>
+      </w:r>
+      <w:proofErr w:type="spellEnd"/>
+      <w:r>
+        <w:t xml:space="preserve"> </w:t>
+      </w:r>
+      <w:proofErr w:type="spellStart"/>
+      <w:r>
+        <w:t>cùng</w:t>
+      </w:r>
+      <w:proofErr w:type="spellEnd"/>
+      <w:r>
+        <w:t xml:space="preserve"> </w:t>
+      </w:r>
+      <w:proofErr w:type="spellStart"/>
+      <w:r>
+        <w:t>và</w:t>
+      </w:r>
+      <w:proofErr w:type="spellEnd"/>
+      <w:r>
+        <w:t xml:space="preserve"> </w:t>
+      </w:r>
+      <w:proofErr w:type="spellStart"/>
+      <w:r>
+        <w:t>bắt</w:t>
+      </w:r>
+      <w:proofErr w:type="spellEnd"/>
+      <w:r>
+        <w:t xml:space="preserve"> </w:t>
+      </w:r>
+      <w:proofErr w:type="spellStart"/>
+      <w:r>
+        <w:t>đầu</w:t>
+      </w:r>
+      <w:proofErr w:type="spellEnd"/>
+      <w:r>
+        <w:t xml:space="preserve"> </w:t>
+      </w:r>
+      <w:proofErr w:type="spellStart"/>
+      <w:r>
+        <w:t>thực</w:t>
+      </w:r>
+      <w:proofErr w:type="spellEnd"/>
+      <w:r>
+        <w:t xml:space="preserve"> </w:t>
+      </w:r>
+      <w:proofErr w:type="spellStart"/>
+      <w:r>
+        <w:t>hiện</w:t>
+      </w:r>
+      <w:proofErr w:type="spellEnd"/>
+      <w:r>
+        <w:t xml:space="preserve"> </w:t>
+      </w:r>
+      <w:proofErr w:type="spellStart"/>
+      <w:r>
+        <w:t>cấu</w:t>
+      </w:r>
+      <w:proofErr w:type="spellEnd"/>
+      <w:r>
+        <w:t xml:space="preserve"> </w:t>
+      </w:r>
+      <w:proofErr w:type="spellStart"/>
+      <w:r>
+        <w:t>lệnh</w:t>
+      </w:r>
+      <w:proofErr w:type="spellEnd"/>
+      <w:r>
+        <w:t xml:space="preserve"> </w:t>
+      </w:r>
+      <w:proofErr w:type="spellStart"/>
+      <w:r>
+        <w:t>kế</w:t>
+      </w:r>
+      <w:proofErr w:type="spellEnd"/>
+      <w:r>
+        <w:t xml:space="preserve"> </w:t>
+      </w:r>
+      <w:proofErr w:type="spellStart"/>
+      <w:r>
+        <w:t>tiếp</w:t>
+      </w:r>
+      <w:proofErr w:type="spellEnd"/>
+      <w:r>
+        <w:t xml:space="preserve"> </w:t>
+      </w:r>
+      <w:proofErr w:type="spellStart"/>
+      <w:r>
+        <w:t>sau</w:t>
+      </w:r>
+      <w:proofErr w:type="spellEnd"/>
+      <w:r>
+        <w:t xml:space="preserve"> </w:t>
+      </w:r>
+      <w:proofErr w:type="spellStart"/>
+      <w:r>
+        <w:t>vòng</w:t>
+      </w:r>
+      <w:proofErr w:type="spellEnd"/>
+      <w:r>
+        <w:t xml:space="preserve"> </w:t>
+      </w:r>
+      <w:proofErr w:type="spellStart"/>
+      <w:r>
+        <w:t>lặp</w:t>
+      </w:r>
+      <w:proofErr w:type="spellEnd"/>
+      <w:r>
+        <w:t xml:space="preserve"> </w:t>
+      </w:r>
+      <w:proofErr w:type="spellStart"/>
+      <w:r>
+        <w:t>trong</w:t>
+      </w:r>
+      <w:proofErr w:type="spellEnd"/>
+      <w:r>
+        <w:t xml:space="preserve"> </w:t>
+      </w:r>
+      <w:proofErr w:type="spellStart"/>
+      <w:r>
+        <w:t>cùng</w:t>
+      </w:r>
+      <w:proofErr w:type="spellEnd"/>
+      <w:r>
+        <w:t>.</w:t>
+      </w:r>
+    </w:p>
+    <w:p>
+      <w:pPr>
+        <w:pStyle w:val="ListParagraph"/>
+        <w:numPr>
+          <w:ilvl w:val="0"/>
+          <w:numId w:val="3"/>
+        </w:numPr>
+      </w:pPr>
       <w:bookmarkStart w:id="0" w:name="_GoBack"/>
       <w:bookmarkEnd w:id="0"/>
     </w:p>
@@ -1774,6 +2522,155 @@
     </w:lvl>
   </w:abstractNum>
   <w:abstractNum w:abstractNumId="1" w15:restartNumberingAfterBreak="0">
+    <w:nsid w:val="22056064"/>
+    <w:multiLevelType w:val="multilevel"/>
+    <w:tmpl w:val="4C0E05FC"/>
+    <w:lvl w:ilvl="0">
+      <w:start w:val="1"/>
+      <w:numFmt w:val="bullet"/>
+      <w:lvlText w:val=""/>
+      <w:lvlJc w:val="left"/>
+      <w:pPr>
+        <w:tabs>
+          <w:tab w:val="num" w:pos="720"/>
+        </w:tabs>
+        <w:ind w:left="720" w:hanging="360"/>
+      </w:pPr>
+      <w:rPr>
+        <w:rFonts w:ascii="Symbol" w:hAnsi="Symbol" w:hint="default"/>
+        <w:sz w:val="20"/>
+      </w:rPr>
+    </w:lvl>
+    <w:lvl w:ilvl="1" w:tentative="1">
+      <w:start w:val="1"/>
+      <w:numFmt w:val="bullet"/>
+      <w:lvlText w:val="o"/>
+      <w:lvlJc w:val="left"/>
+      <w:pPr>
+        <w:tabs>
+          <w:tab w:val="num" w:pos="1440"/>
+        </w:tabs>
+        <w:ind w:left="1440" w:hanging="360"/>
+      </w:pPr>
+      <w:rPr>
+        <w:rFonts w:ascii="Courier New" w:hAnsi="Courier New" w:hint="default"/>
+        <w:sz w:val="20"/>
+      </w:rPr>
+    </w:lvl>
+    <w:lvl w:ilvl="2" w:tentative="1">
+      <w:start w:val="1"/>
+      <w:numFmt w:val="bullet"/>
+      <w:lvlText w:val=""/>
+      <w:lvlJc w:val="left"/>
+      <w:pPr>
+        <w:tabs>
+          <w:tab w:val="num" w:pos="2160"/>
+        </w:tabs>
+        <w:ind w:left="2160" w:hanging="360"/>
+      </w:pPr>
+      <w:rPr>
+        <w:rFonts w:ascii="Wingdings" w:hAnsi="Wingdings" w:hint="default"/>
+        <w:sz w:val="20"/>
+      </w:rPr>
+    </w:lvl>
+    <w:lvl w:ilvl="3" w:tentative="1">
+      <w:start w:val="1"/>
+      <w:numFmt w:val="bullet"/>
+      <w:lvlText w:val=""/>
+      <w:lvlJc w:val="left"/>
+      <w:pPr>
+        <w:tabs>
+          <w:tab w:val="num" w:pos="2880"/>
+        </w:tabs>
+        <w:ind w:left="2880" w:hanging="360"/>
+      </w:pPr>
+      <w:rPr>
+        <w:rFonts w:ascii="Wingdings" w:hAnsi="Wingdings" w:hint="default"/>
+        <w:sz w:val="20"/>
+      </w:rPr>
+    </w:lvl>
+    <w:lvl w:ilvl="4" w:tentative="1">
+      <w:start w:val="1"/>
+      <w:numFmt w:val="bullet"/>
+      <w:lvlText w:val=""/>
+      <w:lvlJc w:val="left"/>
+      <w:pPr>
+        <w:tabs>
+          <w:tab w:val="num" w:pos="3600"/>
+        </w:tabs>
+        <w:ind w:left="3600" w:hanging="360"/>
+      </w:pPr>
+      <w:rPr>
+        <w:rFonts w:ascii="Wingdings" w:hAnsi="Wingdings" w:hint="default"/>
+        <w:sz w:val="20"/>
+      </w:rPr>
+    </w:lvl>
+    <w:lvl w:ilvl="5" w:tentative="1">
+      <w:start w:val="1"/>
+      <w:numFmt w:val="bullet"/>
+      <w:lvlText w:val=""/>
+      <w:lvlJc w:val="left"/>
+      <w:pPr>
+        <w:tabs>
+          <w:tab w:val="num" w:pos="4320"/>
+        </w:tabs>
+        <w:ind w:left="4320" w:hanging="360"/>
+      </w:pPr>
+      <w:rPr>
+        <w:rFonts w:ascii="Wingdings" w:hAnsi="Wingdings" w:hint="default"/>
+        <w:sz w:val="20"/>
+      </w:rPr>
+    </w:lvl>
+    <w:lvl w:ilvl="6" w:tentative="1">
+      <w:start w:val="1"/>
+      <w:numFmt w:val="bullet"/>
+      <w:lvlText w:val=""/>
+      <w:lvlJc w:val="left"/>
+      <w:pPr>
+        <w:tabs>
+          <w:tab w:val="num" w:pos="5040"/>
+        </w:tabs>
+        <w:ind w:left="5040" w:hanging="360"/>
+      </w:pPr>
+      <w:rPr>
+        <w:rFonts w:ascii="Wingdings" w:hAnsi="Wingdings" w:hint="default"/>
+        <w:sz w:val="20"/>
+      </w:rPr>
+    </w:lvl>
+    <w:lvl w:ilvl="7" w:tentative="1">
+      <w:start w:val="1"/>
+      <w:numFmt w:val="bullet"/>
+      <w:lvlText w:val=""/>
+      <w:lvlJc w:val="left"/>
+      <w:pPr>
+        <w:tabs>
+          <w:tab w:val="num" w:pos="5760"/>
+        </w:tabs>
+        <w:ind w:left="5760" w:hanging="360"/>
+      </w:pPr>
+      <w:rPr>
+        <w:rFonts w:ascii="Wingdings" w:hAnsi="Wingdings" w:hint="default"/>
+        <w:sz w:val="20"/>
+      </w:rPr>
+    </w:lvl>
+    <w:lvl w:ilvl="8" w:tentative="1">
+      <w:start w:val="1"/>
+      <w:numFmt w:val="bullet"/>
+      <w:lvlText w:val=""/>
+      <w:lvlJc w:val="left"/>
+      <w:pPr>
+        <w:tabs>
+          <w:tab w:val="num" w:pos="6480"/>
+        </w:tabs>
+        <w:ind w:left="6480" w:hanging="360"/>
+      </w:pPr>
+      <w:rPr>
+        <w:rFonts w:ascii="Wingdings" w:hAnsi="Wingdings" w:hint="default"/>
+        <w:sz w:val="20"/>
+      </w:rPr>
+    </w:lvl>
+  </w:abstractNum>
+  <w:abstractNum w:abstractNumId="2" w15:restartNumberingAfterBreak="0">
     <w:nsid w:val="36C97280"/>
     <w:multiLevelType w:val="hybridMultilevel"/>
     <w:tmpl w:val="E2927C54"/>
@@ -1885,7 +2782,7 @@
       </w:rPr>
     </w:lvl>
   </w:abstractNum>
-  <w:abstractNum w:abstractNumId="2" w15:restartNumberingAfterBreak="0">
+  <w:abstractNum w:abstractNumId="3" w15:restartNumberingAfterBreak="0">
     <w:nsid w:val="54494C6F"/>
     <w:multiLevelType w:val="hybridMultilevel"/>
     <w:tmpl w:val="FC0E3EF6"/>
@@ -1997,7 +2894,7 @@
       </w:rPr>
     </w:lvl>
   </w:abstractNum>
-  <w:abstractNum w:abstractNumId="3" w15:restartNumberingAfterBreak="0">
+  <w:abstractNum w:abstractNumId="4" w15:restartNumberingAfterBreak="0">
     <w:nsid w:val="676265BD"/>
     <w:multiLevelType w:val="hybridMultilevel"/>
     <w:tmpl w:val="9DF0B092"/>
@@ -2110,15 +3007,18 @@
     </w:lvl>
   </w:abstractNum>
   <w:num w:numId="1">
-    <w:abstractNumId w:val="2"/>
+    <w:abstractNumId w:val="3"/>
   </w:num>
   <w:num w:numId="2">
     <w:abstractNumId w:val="0"/>
   </w:num>
   <w:num w:numId="3">
-    <w:abstractNumId w:val="3"/>
+    <w:abstractNumId w:val="4"/>
   </w:num>
   <w:num w:numId="4">
+    <w:abstractNumId w:val="2"/>
+  </w:num>
+  <w:num w:numId="5">
     <w:abstractNumId w:val="1"/>
   </w:num>
 </w:numbering>
@@ -2154,10 +3054,11 @@
     <w:lsdException w:name="Title" w:qFormat="1"/>
     <w:lsdException w:name="Default Paragraph Font" w:semiHidden="1"/>
     <w:lsdException w:name="Subtitle" w:qFormat="1"/>
-    <w:lsdException w:name="Strong" w:qFormat="1"/>
+    <w:lsdException w:name="Strong" w:uiPriority="22" w:qFormat="1"/>
     <w:lsdException w:name="Emphasis" w:qFormat="1"/>
     <w:lsdException w:name="HTML Top of Form" w:semiHidden="1" w:uiPriority="99" w:unhideWhenUsed="1"/>
     <w:lsdException w:name="HTML Bottom of Form" w:semiHidden="1" w:uiPriority="99" w:unhideWhenUsed="1"/>
+    <w:lsdException w:name="Normal (Web)" w:uiPriority="99"/>
     <w:lsdException w:name="Normal Table" w:semiHidden="1" w:unhideWhenUsed="1"/>
     <w:lsdException w:name="No List" w:semiHidden="1" w:uiPriority="99" w:unhideWhenUsed="1"/>
     <w:lsdException w:name="Outline List 1" w:semiHidden="1" w:uiPriority="99" w:unhideWhenUsed="1"/>
@@ -2493,6 +3394,33 @@
       <w:contextualSpacing/>
     </w:pPr>
   </w:style>
+  <w:style w:type="paragraph" w:styleId="NormalWeb">
+    <w:name w:val="Normal (Web)"/>
+    <w:basedOn w:val="Normal"/>
+    <w:uiPriority w:val="99"/>
+    <w:unhideWhenUsed/>
+    <w:rsid w:val="00074097"/>
+    <w:pPr>
+      <w:spacing w:before="100" w:beforeAutospacing="1" w:after="100" w:afterAutospacing="1" w:line="240" w:lineRule="auto"/>
+    </w:pPr>
+    <w:rPr>
+      <w:rFonts w:ascii="Times New Roman" w:eastAsia="Times New Roman" w:hAnsi="Times New Roman" w:cs="Times New Roman"/>
+      <w:sz w:val="24"/>
+      <w:szCs w:val="24"/>
+      <w:lang w:eastAsia="en-US"/>
+    </w:rPr>
+  </w:style>
+  <w:style w:type="character" w:styleId="Strong">
+    <w:name w:val="Strong"/>
+    <w:basedOn w:val="DefaultParagraphFont"/>
+    <w:uiPriority w:val="22"/>
+    <w:qFormat/>
+    <w:rsid w:val="00074097"/>
+    <w:rPr>
+      <w:b/>
+      <w:bCs/>
+    </w:rPr>
+  </w:style>
 </w:styles>
 </file>
 

</xml_diff>

<commit_message>
Continue in C++ (WIN)
</commit_message>
<xml_diff>
--- a/HỌC LẬP TRÌNH C++ CHO NGƯỜI MỚI BẮT ĐẦU.docx
+++ b/HỌC LẬP TRÌNH C++ CHO NGƯỜI MỚI BẮT ĐẦU.docx
@@ -2392,7 +2392,786 @@
           <w:ilvl w:val="0"/>
           <w:numId w:val="3"/>
         </w:numPr>
-      </w:pPr>
+        <w:rPr>
+          <w:b/>
+        </w:rPr>
+      </w:pPr>
+      <w:r>
+        <w:rPr>
+          <w:b/>
+        </w:rPr>
+        <w:t>Continue:</w:t>
+      </w:r>
+      <w:r>
+        <w:rPr>
+          <w:b/>
+        </w:rPr>
+        <w:t xml:space="preserve"> </w:t>
+      </w:r>
+      <w:r>
+        <w:t>ATTENTION:</w:t>
+      </w:r>
+      <w:r>
+        <w:t xml:space="preserve"> </w:t>
+      </w:r>
+      <w:proofErr w:type="spellStart"/>
+      <w:r>
+        <w:rPr>
+          <w:b/>
+        </w:rPr>
+        <w:t>i</w:t>
+      </w:r>
+      <w:proofErr w:type="spellEnd"/>
+      <w:r>
+        <w:rPr>
+          <w:b/>
+        </w:rPr>
+        <w:t>++</w:t>
+      </w:r>
+      <w:r>
+        <w:t xml:space="preserve"> must code </w:t>
+      </w:r>
+      <w:r>
+        <w:rPr>
+          <w:b/>
+          <w:u w:val="single"/>
+        </w:rPr>
+        <w:t>before</w:t>
+      </w:r>
+      <w:r>
+        <w:rPr>
+          <w:b/>
+        </w:rPr>
+        <w:t xml:space="preserve"> continue</w:t>
+      </w:r>
+      <w:r>
+        <w:t xml:space="preserve"> to </w:t>
+      </w:r>
+      <w:r>
+        <w:t>make sure the loop property</w:t>
+      </w:r>
+      <w:r>
+        <w:t>.</w:t>
+      </w:r>
+    </w:p>
+    <w:p>
+      <w:pPr>
+        <w:ind w:firstLine="360"/>
+      </w:pPr>
+      <w:proofErr w:type="spellStart"/>
+      <w:r>
+        <w:t>Câu</w:t>
+      </w:r>
+      <w:proofErr w:type="spellEnd"/>
+      <w:r>
+        <w:t xml:space="preserve"> </w:t>
+      </w:r>
+      <w:proofErr w:type="spellStart"/>
+      <w:r>
+        <w:t>lệnh</w:t>
+      </w:r>
+      <w:proofErr w:type="spellEnd"/>
+      <w:r>
+        <w:t xml:space="preserve"> continue </w:t>
+      </w:r>
+      <w:proofErr w:type="spellStart"/>
+      <w:r>
+        <w:t>trong</w:t>
+      </w:r>
+      <w:proofErr w:type="spellEnd"/>
+      <w:r>
+        <w:t xml:space="preserve"> C++ </w:t>
+      </w:r>
+      <w:proofErr w:type="spellStart"/>
+      <w:r>
+        <w:t>hoạt</w:t>
+      </w:r>
+      <w:proofErr w:type="spellEnd"/>
+      <w:r>
+        <w:t xml:space="preserve"> </w:t>
+      </w:r>
+      <w:proofErr w:type="spellStart"/>
+      <w:r>
+        <w:t>động</w:t>
+      </w:r>
+      <w:proofErr w:type="spellEnd"/>
+      <w:r>
+        <w:t xml:space="preserve"> </w:t>
+      </w:r>
+      <w:proofErr w:type="spellStart"/>
+      <w:r>
+        <w:t>giống</w:t>
+      </w:r>
+      <w:proofErr w:type="spellEnd"/>
+      <w:r>
+        <w:t xml:space="preserve"> </w:t>
+      </w:r>
+      <w:proofErr w:type="spellStart"/>
+      <w:r>
+        <w:t>như</w:t>
+      </w:r>
+      <w:proofErr w:type="spellEnd"/>
+      <w:r>
+        <w:t xml:space="preserve"> </w:t>
+      </w:r>
+      <w:proofErr w:type="spellStart"/>
+      <w:r>
+        <w:t>câu</w:t>
+      </w:r>
+      <w:proofErr w:type="spellEnd"/>
+      <w:r>
+        <w:t xml:space="preserve"> </w:t>
+      </w:r>
+      <w:proofErr w:type="spellStart"/>
+      <w:r>
+        <w:t>lệnh</w:t>
+      </w:r>
+      <w:proofErr w:type="spellEnd"/>
+      <w:r>
+        <w:t xml:space="preserve"> break. </w:t>
+      </w:r>
+      <w:proofErr w:type="spellStart"/>
+      <w:r>
+        <w:t>Thay</w:t>
+      </w:r>
+      <w:proofErr w:type="spellEnd"/>
+      <w:r>
+        <w:t xml:space="preserve"> </w:t>
+      </w:r>
+      <w:proofErr w:type="spellStart"/>
+      <w:r>
+        <w:t>vì</w:t>
+      </w:r>
+      <w:proofErr w:type="spellEnd"/>
+      <w:r>
+        <w:t xml:space="preserve"> </w:t>
+      </w:r>
+      <w:proofErr w:type="spellStart"/>
+      <w:r>
+        <w:t>buộc</w:t>
+      </w:r>
+      <w:proofErr w:type="spellEnd"/>
+      <w:r>
+        <w:t xml:space="preserve"> </w:t>
+      </w:r>
+      <w:proofErr w:type="spellStart"/>
+      <w:r>
+        <w:t>kết</w:t>
+      </w:r>
+      <w:proofErr w:type="spellEnd"/>
+      <w:r>
+        <w:t xml:space="preserve"> </w:t>
+      </w:r>
+      <w:proofErr w:type="spellStart"/>
+      <w:r>
+        <w:t>thúc</w:t>
+      </w:r>
+      <w:proofErr w:type="spellEnd"/>
+      <w:r>
+        <w:t xml:space="preserve"> </w:t>
+      </w:r>
+      <w:proofErr w:type="spellStart"/>
+      <w:r>
+        <w:t>vòng</w:t>
+      </w:r>
+      <w:proofErr w:type="spellEnd"/>
+      <w:r>
+        <w:t xml:space="preserve"> </w:t>
+      </w:r>
+      <w:proofErr w:type="spellStart"/>
+      <w:r>
+        <w:t>lặp</w:t>
+      </w:r>
+      <w:proofErr w:type="spellEnd"/>
+      <w:r>
+        <w:t xml:space="preserve">, </w:t>
+      </w:r>
+      <w:proofErr w:type="spellStart"/>
+      <w:r>
+        <w:t>nó</w:t>
+      </w:r>
+      <w:proofErr w:type="spellEnd"/>
+      <w:r>
+        <w:t xml:space="preserve"> </w:t>
+      </w:r>
+      <w:proofErr w:type="spellStart"/>
+      <w:r>
+        <w:t>buộc</w:t>
+      </w:r>
+      <w:proofErr w:type="spellEnd"/>
+      <w:r>
+        <w:t xml:space="preserve"> </w:t>
+      </w:r>
+      <w:proofErr w:type="spellStart"/>
+      <w:r>
+        <w:t>trở</w:t>
+      </w:r>
+      <w:proofErr w:type="spellEnd"/>
+      <w:r>
+        <w:t xml:space="preserve"> </w:t>
+      </w:r>
+      <w:proofErr w:type="spellStart"/>
+      <w:r>
+        <w:t>về</w:t>
+      </w:r>
+      <w:proofErr w:type="spellEnd"/>
+      <w:r>
+        <w:t xml:space="preserve"> </w:t>
+      </w:r>
+      <w:proofErr w:type="spellStart"/>
+      <w:r>
+        <w:t>kiểm</w:t>
+      </w:r>
+      <w:proofErr w:type="spellEnd"/>
+      <w:r>
+        <w:t xml:space="preserve"> </w:t>
+      </w:r>
+      <w:proofErr w:type="spellStart"/>
+      <w:r>
+        <w:t>tra</w:t>
+      </w:r>
+      <w:proofErr w:type="spellEnd"/>
+      <w:r>
+        <w:t xml:space="preserve"> </w:t>
+      </w:r>
+      <w:proofErr w:type="spellStart"/>
+      <w:r>
+        <w:t>điều</w:t>
+      </w:r>
+      <w:proofErr w:type="spellEnd"/>
+      <w:r>
+        <w:t xml:space="preserve"> </w:t>
+      </w:r>
+      <w:proofErr w:type="spellStart"/>
+      <w:r>
+        <w:t>kiện</w:t>
+      </w:r>
+      <w:proofErr w:type="spellEnd"/>
+      <w:r>
+        <w:t xml:space="preserve"> </w:t>
+      </w:r>
+      <w:proofErr w:type="spellStart"/>
+      <w:r>
+        <w:t>để</w:t>
+      </w:r>
+      <w:proofErr w:type="spellEnd"/>
+      <w:r>
+        <w:t xml:space="preserve"> </w:t>
+      </w:r>
+      <w:proofErr w:type="spellStart"/>
+      <w:r>
+        <w:t>thực</w:t>
+      </w:r>
+      <w:proofErr w:type="spellEnd"/>
+      <w:r>
+        <w:t xml:space="preserve"> </w:t>
+      </w:r>
+      <w:proofErr w:type="spellStart"/>
+      <w:r>
+        <w:t>hiện</w:t>
+      </w:r>
+      <w:proofErr w:type="spellEnd"/>
+      <w:r>
+        <w:t xml:space="preserve"> </w:t>
+      </w:r>
+      <w:proofErr w:type="spellStart"/>
+      <w:r>
+        <w:t>vòng</w:t>
+      </w:r>
+      <w:proofErr w:type="spellEnd"/>
+      <w:r>
+        <w:t xml:space="preserve"> </w:t>
+      </w:r>
+      <w:proofErr w:type="spellStart"/>
+      <w:r>
+        <w:t>lặp</w:t>
+      </w:r>
+      <w:proofErr w:type="spellEnd"/>
+      <w:r>
+        <w:t xml:space="preserve"> </w:t>
+      </w:r>
+      <w:proofErr w:type="spellStart"/>
+      <w:r>
+        <w:t>tiếp</w:t>
+      </w:r>
+      <w:proofErr w:type="spellEnd"/>
+      <w:r>
+        <w:t xml:space="preserve"> </w:t>
+      </w:r>
+      <w:proofErr w:type="spellStart"/>
+      <w:r>
+        <w:t>theo</w:t>
+      </w:r>
+      <w:proofErr w:type="spellEnd"/>
+      <w:r>
+        <w:t xml:space="preserve"> </w:t>
+      </w:r>
+      <w:proofErr w:type="spellStart"/>
+      <w:r>
+        <w:t>và</w:t>
+      </w:r>
+      <w:proofErr w:type="spellEnd"/>
+      <w:r>
+        <w:t xml:space="preserve"> </w:t>
+      </w:r>
+      <w:proofErr w:type="spellStart"/>
+      <w:r>
+        <w:t>bỏ</w:t>
+      </w:r>
+      <w:proofErr w:type="spellEnd"/>
+      <w:r>
+        <w:t xml:space="preserve"> qua </w:t>
+      </w:r>
+      <w:proofErr w:type="spellStart"/>
+      <w:r>
+        <w:t>các</w:t>
+      </w:r>
+      <w:proofErr w:type="spellEnd"/>
+      <w:r>
+        <w:t xml:space="preserve"> </w:t>
+      </w:r>
+      <w:proofErr w:type="spellStart"/>
+      <w:r>
+        <w:t>lệnh</w:t>
+      </w:r>
+      <w:proofErr w:type="spellEnd"/>
+      <w:r>
+        <w:t xml:space="preserve"> </w:t>
+      </w:r>
+      <w:proofErr w:type="spellStart"/>
+      <w:r>
+        <w:t>bên</w:t>
+      </w:r>
+      <w:proofErr w:type="spellEnd"/>
+      <w:r>
+        <w:t xml:space="preserve"> </w:t>
+      </w:r>
+      <w:proofErr w:type="spellStart"/>
+      <w:r>
+        <w:t>trong</w:t>
+      </w:r>
+      <w:proofErr w:type="spellEnd"/>
+      <w:r>
+        <w:t xml:space="preserve"> </w:t>
+      </w:r>
+      <w:proofErr w:type="spellStart"/>
+      <w:r>
+        <w:t>vòn</w:t>
+      </w:r>
+      <w:proofErr w:type="spellEnd"/>
+      <w:r>
+        <w:t xml:space="preserve"> </w:t>
+      </w:r>
+      <w:proofErr w:type="spellStart"/>
+      <w:r>
+        <w:t>lặp</w:t>
+      </w:r>
+      <w:proofErr w:type="spellEnd"/>
+      <w:r>
+        <w:t xml:space="preserve"> </w:t>
+      </w:r>
+      <w:proofErr w:type="spellStart"/>
+      <w:r>
+        <w:t>hiện</w:t>
+      </w:r>
+      <w:proofErr w:type="spellEnd"/>
+      <w:r>
+        <w:t xml:space="preserve"> </w:t>
+      </w:r>
+      <w:proofErr w:type="spellStart"/>
+      <w:r>
+        <w:t>tại</w:t>
+      </w:r>
+      <w:proofErr w:type="spellEnd"/>
+      <w:r>
+        <w:t xml:space="preserve"> </w:t>
+      </w:r>
+      <w:proofErr w:type="spellStart"/>
+      <w:r>
+        <w:t>sau</w:t>
+      </w:r>
+      <w:proofErr w:type="spellEnd"/>
+      <w:r>
+        <w:t xml:space="preserve"> </w:t>
+      </w:r>
+      <w:proofErr w:type="spellStart"/>
+      <w:r>
+        <w:t>lệnh</w:t>
+      </w:r>
+      <w:proofErr w:type="spellEnd"/>
+      <w:r>
+        <w:t xml:space="preserve"> continue.</w:t>
+      </w:r>
+    </w:p>
+    <w:p>
+      <w:pPr>
+        <w:ind w:firstLine="360"/>
+      </w:pPr>
+      <w:proofErr w:type="spellStart"/>
+      <w:r>
+        <w:t>Đối</w:t>
+      </w:r>
+      <w:proofErr w:type="spellEnd"/>
+      <w:r>
+        <w:t xml:space="preserve"> </w:t>
+      </w:r>
+      <w:proofErr w:type="spellStart"/>
+      <w:r>
+        <w:t>với</w:t>
+      </w:r>
+      <w:proofErr w:type="spellEnd"/>
+      <w:r>
+        <w:t xml:space="preserve"> </w:t>
+      </w:r>
+      <w:proofErr w:type="spellStart"/>
+      <w:r>
+        <w:t>vòng</w:t>
+      </w:r>
+      <w:proofErr w:type="spellEnd"/>
+      <w:r>
+        <w:t xml:space="preserve"> </w:t>
+      </w:r>
+      <w:proofErr w:type="spellStart"/>
+      <w:r>
+        <w:t>lặp</w:t>
+      </w:r>
+      <w:proofErr w:type="spellEnd"/>
+      <w:r>
+        <w:t xml:space="preserve"> for, </w:t>
+      </w:r>
+      <w:proofErr w:type="spellStart"/>
+      <w:r>
+        <w:t>câu</w:t>
+      </w:r>
+      <w:proofErr w:type="spellEnd"/>
+      <w:r>
+        <w:t xml:space="preserve"> </w:t>
+      </w:r>
+      <w:proofErr w:type="spellStart"/>
+      <w:r>
+        <w:t>lệnh</w:t>
+      </w:r>
+      <w:proofErr w:type="spellEnd"/>
+      <w:r>
+        <w:t xml:space="preserve"> continue </w:t>
+      </w:r>
+      <w:proofErr w:type="spellStart"/>
+      <w:r>
+        <w:t>làm</w:t>
+      </w:r>
+      <w:proofErr w:type="spellEnd"/>
+      <w:r>
+        <w:t xml:space="preserve"> </w:t>
+      </w:r>
+      <w:proofErr w:type="spellStart"/>
+      <w:r>
+        <w:t>cho</w:t>
+      </w:r>
+      <w:proofErr w:type="spellEnd"/>
+      <w:r>
+        <w:t xml:space="preserve"> </w:t>
+      </w:r>
+      <w:proofErr w:type="spellStart"/>
+      <w:r>
+        <w:t>điều</w:t>
+      </w:r>
+      <w:proofErr w:type="spellEnd"/>
+      <w:r>
+        <w:t xml:space="preserve"> </w:t>
+      </w:r>
+      <w:proofErr w:type="spellStart"/>
+      <w:r>
+        <w:t>khiển</w:t>
+      </w:r>
+      <w:proofErr w:type="spellEnd"/>
+      <w:r>
+        <w:t xml:space="preserve"> </w:t>
+      </w:r>
+      <w:proofErr w:type="spellStart"/>
+      <w:r>
+        <w:t>chương</w:t>
+      </w:r>
+      <w:proofErr w:type="spellEnd"/>
+      <w:r>
+        <w:t xml:space="preserve"> </w:t>
+      </w:r>
+      <w:proofErr w:type="spellStart"/>
+      <w:r>
+        <w:t>trình</w:t>
+      </w:r>
+      <w:proofErr w:type="spellEnd"/>
+      <w:r>
+        <w:t xml:space="preserve"> </w:t>
+      </w:r>
+      <w:proofErr w:type="spellStart"/>
+      <w:r>
+        <w:t>tăng</w:t>
+      </w:r>
+      <w:proofErr w:type="spellEnd"/>
+      <w:r>
+        <w:t xml:space="preserve"> </w:t>
+      </w:r>
+      <w:proofErr w:type="spellStart"/>
+      <w:r>
+        <w:t>hoặc</w:t>
+      </w:r>
+      <w:proofErr w:type="spellEnd"/>
+      <w:r>
+        <w:t xml:space="preserve"> </w:t>
+      </w:r>
+      <w:proofErr w:type="spellStart"/>
+      <w:r>
+        <w:t>giảm</w:t>
+      </w:r>
+      <w:proofErr w:type="spellEnd"/>
+      <w:r>
+        <w:t xml:space="preserve"> </w:t>
+      </w:r>
+      <w:proofErr w:type="spellStart"/>
+      <w:r>
+        <w:t>biến</w:t>
+      </w:r>
+      <w:proofErr w:type="spellEnd"/>
+      <w:r>
+        <w:t xml:space="preserve"> </w:t>
+      </w:r>
+      <w:proofErr w:type="spellStart"/>
+      <w:r>
+        <w:t>đếm</w:t>
+      </w:r>
+      <w:proofErr w:type="spellEnd"/>
+      <w:r>
+        <w:t xml:space="preserve"> </w:t>
+      </w:r>
+      <w:proofErr w:type="spellStart"/>
+      <w:r>
+        <w:t>của</w:t>
+      </w:r>
+      <w:proofErr w:type="spellEnd"/>
+      <w:r>
+        <w:t xml:space="preserve"> </w:t>
+      </w:r>
+      <w:proofErr w:type="spellStart"/>
+      <w:r>
+        <w:t>vòng</w:t>
+      </w:r>
+      <w:proofErr w:type="spellEnd"/>
+      <w:r>
+        <w:t xml:space="preserve"> </w:t>
+      </w:r>
+      <w:proofErr w:type="spellStart"/>
+      <w:r>
+        <w:t>lặp</w:t>
+      </w:r>
+      <w:proofErr w:type="spellEnd"/>
+      <w:r>
+        <w:t xml:space="preserve">. </w:t>
+      </w:r>
+      <w:proofErr w:type="spellStart"/>
+      <w:r>
+        <w:t>Đối</w:t>
+      </w:r>
+      <w:proofErr w:type="spellEnd"/>
+      <w:r>
+        <w:t xml:space="preserve"> </w:t>
+      </w:r>
+      <w:proofErr w:type="spellStart"/>
+      <w:r>
+        <w:t>với</w:t>
+      </w:r>
+      <w:proofErr w:type="spellEnd"/>
+      <w:r>
+        <w:t xml:space="preserve"> </w:t>
+      </w:r>
+      <w:proofErr w:type="spellStart"/>
+      <w:r>
+        <w:t>vòng</w:t>
+      </w:r>
+      <w:proofErr w:type="spellEnd"/>
+      <w:r>
+        <w:t xml:space="preserve"> </w:t>
+      </w:r>
+      <w:proofErr w:type="spellStart"/>
+      <w:r>
+        <w:t>lặp</w:t>
+      </w:r>
+      <w:proofErr w:type="spellEnd"/>
+      <w:r>
+        <w:t xml:space="preserve"> while </w:t>
+      </w:r>
+      <w:proofErr w:type="spellStart"/>
+      <w:r>
+        <w:t>và</w:t>
+      </w:r>
+      <w:proofErr w:type="spellEnd"/>
+      <w:r>
+        <w:t xml:space="preserve"> do-while, </w:t>
+      </w:r>
+      <w:proofErr w:type="spellStart"/>
+      <w:r>
+        <w:t>câu</w:t>
+      </w:r>
+      <w:proofErr w:type="spellEnd"/>
+      <w:r>
+        <w:t xml:space="preserve"> </w:t>
+      </w:r>
+      <w:proofErr w:type="spellStart"/>
+      <w:r>
+        <w:t>lệnh</w:t>
+      </w:r>
+      <w:proofErr w:type="spellEnd"/>
+      <w:r>
+        <w:t xml:space="preserve"> continue </w:t>
+      </w:r>
+      <w:proofErr w:type="spellStart"/>
+      <w:r>
+        <w:t>làm</w:t>
+      </w:r>
+      <w:proofErr w:type="spellEnd"/>
+      <w:r>
+        <w:t xml:space="preserve"> </w:t>
+      </w:r>
+      <w:proofErr w:type="spellStart"/>
+      <w:r>
+        <w:t>cho</w:t>
+      </w:r>
+      <w:proofErr w:type="spellEnd"/>
+      <w:r>
+        <w:t xml:space="preserve"> </w:t>
+      </w:r>
+      <w:proofErr w:type="spellStart"/>
+      <w:r>
+        <w:t>điều</w:t>
+      </w:r>
+      <w:proofErr w:type="spellEnd"/>
+      <w:r>
+        <w:t xml:space="preserve"> </w:t>
+      </w:r>
+      <w:proofErr w:type="spellStart"/>
+      <w:r>
+        <w:t>khiển</w:t>
+      </w:r>
+      <w:proofErr w:type="spellEnd"/>
+      <w:r>
+        <w:t xml:space="preserve"> </w:t>
+      </w:r>
+      <w:proofErr w:type="spellStart"/>
+      <w:r>
+        <w:t>chương</w:t>
+      </w:r>
+      <w:proofErr w:type="spellEnd"/>
+      <w:r>
+        <w:t xml:space="preserve"> </w:t>
+      </w:r>
+      <w:proofErr w:type="spellStart"/>
+      <w:r>
+        <w:t>trình</w:t>
+      </w:r>
+      <w:proofErr w:type="spellEnd"/>
+      <w:r>
+        <w:t xml:space="preserve"> quay </w:t>
+      </w:r>
+      <w:proofErr w:type="spellStart"/>
+      <w:r>
+        <w:t>về</w:t>
+      </w:r>
+      <w:proofErr w:type="spellEnd"/>
+      <w:r>
+        <w:t xml:space="preserve"> </w:t>
+      </w:r>
+      <w:proofErr w:type="spellStart"/>
+      <w:r>
+        <w:t>đầu</w:t>
+      </w:r>
+      <w:proofErr w:type="spellEnd"/>
+      <w:r>
+        <w:t xml:space="preserve"> </w:t>
+      </w:r>
+      <w:proofErr w:type="spellStart"/>
+      <w:r>
+        <w:t>vòng</w:t>
+      </w:r>
+      <w:proofErr w:type="spellEnd"/>
+      <w:r>
+        <w:t xml:space="preserve"> </w:t>
+      </w:r>
+      <w:proofErr w:type="spellStart"/>
+      <w:r>
+        <w:t>lặp</w:t>
+      </w:r>
+      <w:proofErr w:type="spellEnd"/>
+      <w:r>
+        <w:t xml:space="preserve"> </w:t>
+      </w:r>
+      <w:proofErr w:type="spellStart"/>
+      <w:r>
+        <w:t>và</w:t>
+      </w:r>
+      <w:proofErr w:type="spellEnd"/>
+      <w:r>
+        <w:t xml:space="preserve"> </w:t>
+      </w:r>
+      <w:proofErr w:type="spellStart"/>
+      <w:r>
+        <w:t>kiểm</w:t>
+      </w:r>
+      <w:proofErr w:type="spellEnd"/>
+      <w:r>
+        <w:t xml:space="preserve"> </w:t>
+      </w:r>
+      <w:proofErr w:type="spellStart"/>
+      <w:r>
+        <w:t>tra</w:t>
+      </w:r>
+      <w:proofErr w:type="spellEnd"/>
+      <w:r>
+        <w:t xml:space="preserve"> </w:t>
+      </w:r>
+      <w:proofErr w:type="spellStart"/>
+      <w:r>
+        <w:t>điều</w:t>
+      </w:r>
+      <w:proofErr w:type="spellEnd"/>
+      <w:r>
+        <w:t xml:space="preserve"> </w:t>
+      </w:r>
+      <w:proofErr w:type="spellStart"/>
+      <w:r>
+        <w:t>kiện</w:t>
+      </w:r>
+      <w:proofErr w:type="spellEnd"/>
+      <w:r>
+        <w:t xml:space="preserve"> </w:t>
+      </w:r>
+      <w:proofErr w:type="spellStart"/>
+      <w:r>
+        <w:t>của</w:t>
+      </w:r>
+      <w:proofErr w:type="spellEnd"/>
+      <w:r>
+        <w:t xml:space="preserve"> </w:t>
+      </w:r>
+      <w:proofErr w:type="spellStart"/>
+      <w:r>
+        <w:t>vòng</w:t>
+      </w:r>
+      <w:proofErr w:type="spellEnd"/>
+      <w:r>
+        <w:t xml:space="preserve"> </w:t>
+      </w:r>
+      <w:proofErr w:type="spellStart"/>
+      <w:r>
+        <w:t>lặp</w:t>
+      </w:r>
+      <w:proofErr w:type="spellEnd"/>
+      <w:r>
+        <w:t>.</w:t>
+      </w:r>
+    </w:p>
+    <w:p>
+      <w:r>
+        <w:t xml:space="preserve">V18: </w:t>
+      </w:r>
       <w:bookmarkStart w:id="0" w:name="_GoBack"/>
       <w:bookmarkEnd w:id="0"/>
     </w:p>

</xml_diff>

<commit_message>
goto in C++ (WIN)
</commit_message>
<xml_diff>
--- a/HỌC LẬP TRÌNH C++ CHO NGƯỜI MỚI BẮT ĐẦU.docx
+++ b/HỌC LẬP TRÌNH C++ CHO NGƯỜI MỚI BẮT ĐẦU.docx
@@ -3171,6 +3171,57 @@
     <w:p>
       <w:r>
         <w:t xml:space="preserve">V18: </w:t>
+      </w:r>
+      <w:proofErr w:type="spellStart"/>
+      <w:r>
+        <w:t>Lệnh</w:t>
+      </w:r>
+      <w:proofErr w:type="spellEnd"/>
+      <w:r>
+        <w:t xml:space="preserve"> </w:t>
+      </w:r>
+      <w:proofErr w:type="spellStart"/>
+      <w:r>
+        <w:t>goto</w:t>
+      </w:r>
+      <w:proofErr w:type="spellEnd"/>
+      <w:r>
+        <w:t xml:space="preserve"> </w:t>
+      </w:r>
+      <w:proofErr w:type="spellStart"/>
+      <w:r>
+        <w:t>trong</w:t>
+      </w:r>
+      <w:proofErr w:type="spellEnd"/>
+      <w:r>
+        <w:t xml:space="preserve"> C++</w:t>
+      </w:r>
+    </w:p>
+    <w:p>
+      <w:hyperlink r:id="rId24" w:history="1">
+        <w:r>
+          <w:rPr>
+            <w:rStyle w:val="Hyperlink"/>
+          </w:rPr>
+          <w:t>https://youtu.be/Z_FWgQqq5Rw</w:t>
+        </w:r>
+      </w:hyperlink>
+    </w:p>
+    <w:p>
+      <w:pPr>
+        <w:pStyle w:val="ListParagraph"/>
+        <w:numPr>
+          <w:ilvl w:val="0"/>
+          <w:numId w:val="3"/>
+        </w:numPr>
+      </w:pPr>
+      <w:r>
+        <w:t>It is not suggested to use. (Can use while(true))</w:t>
+      </w:r>
+    </w:p>
+    <w:p>
+      <w:r>
+        <w:t xml:space="preserve">V19: </w:t>
       </w:r>
       <w:bookmarkStart w:id="0" w:name="_GoBack"/>
       <w:bookmarkEnd w:id="0"/>

</xml_diff>

<commit_message>
exercise Loop in C++ (WIN)
</commit_message>
<xml_diff>
--- a/HỌC LẬP TRÌNH C++ CHO NGƯỜI MỚI BẮT ĐẦU.docx
+++ b/HỌC LẬP TRÌNH C++ CHO NGƯỜI MỚI BẮT ĐẦU.docx
@@ -723,7 +723,15 @@
       </w:hyperlink>
     </w:p>
     <w:p>
-      <w:r>
+      <w:pPr>
+        <w:rPr>
+          <w:color w:val="FF0000"/>
+        </w:rPr>
+      </w:pPr>
+      <w:r>
+        <w:rPr>
+          <w:color w:val="FF0000"/>
+        </w:rPr>
         <w:t>- Why we need be care in using type of variable?</w:t>
       </w:r>
     </w:p>
@@ -3223,9 +3231,85 @@
       <w:r>
         <w:t xml:space="preserve">V19: </w:t>
       </w:r>
+      <w:r>
+        <w:t>[</w:t>
+      </w:r>
+      <w:proofErr w:type="spellStart"/>
+      <w:r>
+        <w:t>Thực</w:t>
+      </w:r>
+      <w:proofErr w:type="spellEnd"/>
+      <w:r>
+        <w:t xml:space="preserve"> </w:t>
+      </w:r>
+      <w:proofErr w:type="spellStart"/>
+      <w:r>
+        <w:t>hành</w:t>
+      </w:r>
+      <w:proofErr w:type="spellEnd"/>
+      <w:r>
+        <w:t xml:space="preserve">] </w:t>
+      </w:r>
+      <w:proofErr w:type="spellStart"/>
+      <w:r>
+        <w:t>Bài</w:t>
+      </w:r>
+      <w:proofErr w:type="spellEnd"/>
+      <w:r>
+        <w:t xml:space="preserve"> </w:t>
+      </w:r>
+      <w:proofErr w:type="spellStart"/>
+      <w:r>
+        <w:t>tập</w:t>
+      </w:r>
+      <w:proofErr w:type="spellEnd"/>
+      <w:r>
+        <w:t xml:space="preserve"> </w:t>
+      </w:r>
+      <w:proofErr w:type="spellStart"/>
+      <w:r>
+        <w:t>vòng</w:t>
+      </w:r>
+      <w:proofErr w:type="spellEnd"/>
+      <w:r>
+        <w:t xml:space="preserve"> </w:t>
+      </w:r>
+      <w:proofErr w:type="spellStart"/>
+      <w:r>
+        <w:t>lặp</w:t>
+      </w:r>
+      <w:proofErr w:type="spellEnd"/>
+      <w:r>
+        <w:t xml:space="preserve"> for </w:t>
+      </w:r>
+      <w:proofErr w:type="spellStart"/>
+      <w:r>
+        <w:t>trong</w:t>
+      </w:r>
+      <w:proofErr w:type="spellEnd"/>
+      <w:r>
+        <w:t xml:space="preserve"> C++</w:t>
+      </w:r>
+    </w:p>
+    <w:p>
+      <w:hyperlink r:id="rId25" w:history="1">
+        <w:r>
+          <w:rPr>
+            <w:rStyle w:val="Hyperlink"/>
+          </w:rPr>
+          <w:t>https://youtu.be/IH8ZtmpZ4kk</w:t>
+        </w:r>
+      </w:hyperlink>
+    </w:p>
+    <w:p/>
+    <w:p>
+      <w:r>
+        <w:t xml:space="preserve">V20: </w:t>
+      </w:r>
       <w:bookmarkStart w:id="0" w:name="_GoBack"/>
       <w:bookmarkEnd w:id="0"/>
     </w:p>
+    <w:p/>
     <w:p/>
     <w:sectPr>
       <w:pgSz w:w="11906" w:h="16838"/>

</xml_diff>

<commit_message>
Function in C++ (WIN)
</commit_message>
<xml_diff>
--- a/HỌC LẬP TRÌNH C++ CHO NGƯỜI MỚI BẮT ĐẦU.docx
+++ b/HỌC LẬP TRÌNH C++ CHO NGƯỜI MỚI BẮT ĐẦU.docx
@@ -3224,7 +3224,16 @@
         </w:numPr>
       </w:pPr>
       <w:r>
-        <w:t>It is not suggested to use. (Can use while(true))</w:t>
+        <w:t xml:space="preserve">It is not suggested to use. (Can use </w:t>
+      </w:r>
+      <w:r>
+        <w:rPr>
+          <w:b/>
+        </w:rPr>
+        <w:t>while(true)</w:t>
+      </w:r>
+      <w:r>
+        <w:t>)</w:t>
       </w:r>
     </w:p>
     <w:p>
@@ -3306,10 +3315,89 @@
       <w:r>
         <w:t xml:space="preserve">V20: </w:t>
       </w:r>
+      <w:proofErr w:type="spellStart"/>
+      <w:r>
+        <w:t>Hàm</w:t>
+      </w:r>
+      <w:proofErr w:type="spellEnd"/>
+      <w:r>
+        <w:t xml:space="preserve"> </w:t>
+      </w:r>
+      <w:proofErr w:type="spellStart"/>
+      <w:r>
+        <w:t>và</w:t>
+      </w:r>
+      <w:proofErr w:type="spellEnd"/>
+      <w:r>
+        <w:t xml:space="preserve"> </w:t>
+      </w:r>
+      <w:proofErr w:type="spellStart"/>
+      <w:r>
+        <w:t>cách</w:t>
+      </w:r>
+      <w:proofErr w:type="spellEnd"/>
+      <w:r>
+        <w:t xml:space="preserve"> </w:t>
+      </w:r>
+      <w:proofErr w:type="spellStart"/>
+      <w:r>
+        <w:t>sử</w:t>
+      </w:r>
+      <w:proofErr w:type="spellEnd"/>
+      <w:r>
+        <w:t xml:space="preserve"> </w:t>
+      </w:r>
+      <w:proofErr w:type="spellStart"/>
+      <w:r>
+        <w:t>dụng</w:t>
+      </w:r>
+      <w:proofErr w:type="spellEnd"/>
+      <w:r>
+        <w:t xml:space="preserve"> </w:t>
+      </w:r>
+      <w:proofErr w:type="spellStart"/>
+      <w:r>
+        <w:t>hàm</w:t>
+      </w:r>
+      <w:proofErr w:type="spellEnd"/>
+      <w:r>
+        <w:t xml:space="preserve"> </w:t>
+      </w:r>
+      <w:proofErr w:type="spellStart"/>
+      <w:r>
+        <w:t>trong</w:t>
+      </w:r>
+      <w:proofErr w:type="spellEnd"/>
+      <w:r>
+        <w:t xml:space="preserve"> C++</w:t>
+      </w:r>
+    </w:p>
+    <w:p>
+      <w:hyperlink r:id="rId26" w:history="1">
+        <w:r>
+          <w:rPr>
+            <w:rStyle w:val="Hyperlink"/>
+          </w:rPr>
+          <w:t>https://youtu.be/9-K14LkW6jc</w:t>
+        </w:r>
+      </w:hyperlink>
+    </w:p>
+    <w:p>
+      <w:pPr>
+        <w:pStyle w:val="ListParagraph"/>
+        <w:numPr>
+          <w:ilvl w:val="0"/>
+          <w:numId w:val="3"/>
+        </w:numPr>
+      </w:pPr>
+      <w:r>
+        <w:t>One function would do one work!</w:t>
+      </w:r>
+    </w:p>
+    <w:p>
       <w:bookmarkStart w:id="0" w:name="_GoBack"/>
       <w:bookmarkEnd w:id="0"/>
     </w:p>
-    <w:p/>
     <w:p/>
     <w:sectPr>
       <w:pgSz w:w="11906" w:h="16838"/>

</xml_diff>

<commit_message>
exercise Function in C++ (WIN)
</commit_message>
<xml_diff>
--- a/HỌC LẬP TRÌNH C++ CHO NGƯỜI MỚI BẮT ĐẦU.docx
+++ b/HỌC LẬP TRÌNH C++ CHO NGƯỜI MỚI BẮT ĐẦU.docx
@@ -3395,9 +3395,77 @@
       </w:r>
     </w:p>
     <w:p>
+      <w:r>
+        <w:t xml:space="preserve">V21: </w:t>
+      </w:r>
+      <w:proofErr w:type="spellStart"/>
+      <w:r>
+        <w:t>Thực</w:t>
+      </w:r>
+      <w:proofErr w:type="spellEnd"/>
+      <w:r>
+        <w:t xml:space="preserve"> </w:t>
+      </w:r>
+      <w:proofErr w:type="spellStart"/>
+      <w:r>
+        <w:t>hành</w:t>
+      </w:r>
+      <w:proofErr w:type="spellEnd"/>
+      <w:r>
+        <w:t xml:space="preserve"> </w:t>
+      </w:r>
+      <w:proofErr w:type="spellStart"/>
+      <w:r>
+        <w:t>bài</w:t>
+      </w:r>
+      <w:proofErr w:type="spellEnd"/>
+      <w:r>
+        <w:t xml:space="preserve"> </w:t>
+      </w:r>
+      <w:proofErr w:type="spellStart"/>
+      <w:r>
+        <w:t>tập</w:t>
+      </w:r>
+      <w:proofErr w:type="spellEnd"/>
+      <w:r>
+        <w:t xml:space="preserve"> </w:t>
+      </w:r>
+      <w:proofErr w:type="spellStart"/>
+      <w:r>
+        <w:t>hàm</w:t>
+      </w:r>
+      <w:proofErr w:type="spellEnd"/>
+      <w:r>
+        <w:t xml:space="preserve"> </w:t>
+      </w:r>
+      <w:proofErr w:type="spellStart"/>
+      <w:r>
+        <w:t>trong</w:t>
+      </w:r>
+      <w:proofErr w:type="spellEnd"/>
+      <w:r>
+        <w:t xml:space="preserve"> C++</w:t>
+      </w:r>
+    </w:p>
+    <w:p>
+      <w:hyperlink r:id="rId27" w:history="1">
+        <w:r>
+          <w:rPr>
+            <w:rStyle w:val="Hyperlink"/>
+          </w:rPr>
+          <w:t>https://youtu.be/7VW4Nd5SFJY</w:t>
+        </w:r>
+      </w:hyperlink>
+    </w:p>
+    <w:p/>
+    <w:p>
+      <w:r>
+        <w:t xml:space="preserve">V22: </w:t>
+      </w:r>
       <w:bookmarkStart w:id="0" w:name="_GoBack"/>
       <w:bookmarkEnd w:id="0"/>
     </w:p>
+    <w:p/>
     <w:p/>
     <w:sectPr>
       <w:pgSz w:w="11906" w:h="16838"/>

</xml_diff>

<commit_message>
Array in C++ (WIN)
</commit_message>
<xml_diff>
--- a/HỌC LẬP TRÌNH C++ CHO NGƯỜI MỚI BẮT ĐẦU.docx
+++ b/HỌC LẬP TRÌNH C++ CHO NGƯỜI MỚI BẮT ĐẦU.docx
@@ -3461,6 +3461,47 @@
     <w:p>
       <w:r>
         <w:t xml:space="preserve">V22: </w:t>
+      </w:r>
+      <w:proofErr w:type="spellStart"/>
+      <w:r>
+        <w:t>Mảng</w:t>
+      </w:r>
+      <w:proofErr w:type="spellEnd"/>
+      <w:r>
+        <w:t xml:space="preserve"> 1 </w:t>
+      </w:r>
+      <w:proofErr w:type="spellStart"/>
+      <w:r>
+        <w:t>chiều</w:t>
+      </w:r>
+      <w:proofErr w:type="spellEnd"/>
+      <w:r>
+        <w:t xml:space="preserve"> </w:t>
+      </w:r>
+      <w:proofErr w:type="spellStart"/>
+      <w:r>
+        <w:t>trong</w:t>
+      </w:r>
+      <w:proofErr w:type="spellEnd"/>
+      <w:r>
+        <w:t xml:space="preserve"> C++</w:t>
+      </w:r>
+    </w:p>
+    <w:p>
+      <w:hyperlink r:id="rId28" w:history="1">
+        <w:r>
+          <w:rPr>
+            <w:rStyle w:val="Hyperlink"/>
+          </w:rPr>
+          <w:t>https://youtu.be/bqGO7jv59vY</w:t>
+        </w:r>
+      </w:hyperlink>
+    </w:p>
+    <w:p/>
+    <w:p>
+      <w:r>
+        <w:lastRenderedPageBreak/>
+        <w:t xml:space="preserve">V23: </w:t>
       </w:r>
       <w:bookmarkStart w:id="0" w:name="_GoBack"/>
       <w:bookmarkEnd w:id="0"/>

</xml_diff>

<commit_message>
Find the Max in array in C++ (WIN)
</commit_message>
<xml_diff>
--- a/HỌC LẬP TRÌNH C++ CHO NGƯỜI MỚI BẮT ĐẦU.docx
+++ b/HỌC LẬP TRÌNH C++ CHO NGƯỜI MỚI BẮT ĐẦU.docx
@@ -3502,6 +3502,94 @@
       <w:r>
         <w:lastRenderedPageBreak/>
         <w:t xml:space="preserve">V23: </w:t>
+      </w:r>
+      <w:r>
+        <w:t>[</w:t>
+      </w:r>
+      <w:proofErr w:type="spellStart"/>
+      <w:r>
+        <w:t>Thực</w:t>
+      </w:r>
+      <w:proofErr w:type="spellEnd"/>
+      <w:r>
+        <w:t xml:space="preserve"> </w:t>
+      </w:r>
+      <w:proofErr w:type="spellStart"/>
+      <w:r>
+        <w:t>hành</w:t>
+      </w:r>
+      <w:proofErr w:type="spellEnd"/>
+      <w:r>
+        <w:t xml:space="preserve">] </w:t>
+      </w:r>
+      <w:proofErr w:type="spellStart"/>
+      <w:r>
+        <w:t>Tìm</w:t>
+      </w:r>
+      <w:proofErr w:type="spellEnd"/>
+      <w:r>
+        <w:t xml:space="preserve"> </w:t>
+      </w:r>
+      <w:proofErr w:type="spellStart"/>
+      <w:r>
+        <w:t>số</w:t>
+      </w:r>
+      <w:proofErr w:type="spellEnd"/>
+      <w:r>
+        <w:t xml:space="preserve"> </w:t>
+      </w:r>
+      <w:proofErr w:type="spellStart"/>
+      <w:r>
+        <w:t>lớn</w:t>
+      </w:r>
+      <w:proofErr w:type="spellEnd"/>
+      <w:r>
+        <w:t xml:space="preserve"> </w:t>
+      </w:r>
+      <w:proofErr w:type="spellStart"/>
+      <w:r>
+        <w:t>nhất</w:t>
+      </w:r>
+      <w:proofErr w:type="spellEnd"/>
+      <w:r>
+        <w:t xml:space="preserve"> </w:t>
+      </w:r>
+      <w:proofErr w:type="spellStart"/>
+      <w:r>
+        <w:t>trong</w:t>
+      </w:r>
+      <w:proofErr w:type="spellEnd"/>
+      <w:r>
+        <w:t xml:space="preserve"> </w:t>
+      </w:r>
+      <w:proofErr w:type="spellStart"/>
+      <w:r>
+        <w:t>mảng</w:t>
+      </w:r>
+      <w:proofErr w:type="spellEnd"/>
+      <w:r>
+        <w:t xml:space="preserve"> 1 </w:t>
+      </w:r>
+      <w:proofErr w:type="spellStart"/>
+      <w:r>
+        <w:t>chiều</w:t>
+      </w:r>
+      <w:proofErr w:type="spellEnd"/>
+    </w:p>
+    <w:p>
+      <w:hyperlink r:id="rId29" w:history="1">
+        <w:r>
+          <w:rPr>
+            <w:rStyle w:val="Hyperlink"/>
+          </w:rPr>
+          <w:t>https://youtu.be/99Z21n5lvjs</w:t>
+        </w:r>
+      </w:hyperlink>
+    </w:p>
+    <w:p/>
+    <w:p>
+      <w:r>
+        <w:t xml:space="preserve">V24: </w:t>
       </w:r>
       <w:bookmarkStart w:id="0" w:name="_GoBack"/>
       <w:bookmarkEnd w:id="0"/>

</xml_diff>

<commit_message>
Find the Longest object in array rom a X in C++ (WIN)
</commit_message>
<xml_diff>
--- a/HỌC LẬP TRÌNH C++ CHO NGƯỜI MỚI BẮT ĐẦU.docx
+++ b/HỌC LẬP TRÌNH C++ CHO NGƯỜI MỚI BẮT ĐẦU.docx
@@ -3590,6 +3590,110 @@
     <w:p>
       <w:r>
         <w:t xml:space="preserve">V24: </w:t>
+      </w:r>
+      <w:r>
+        <w:t>[</w:t>
+      </w:r>
+      <w:proofErr w:type="spellStart"/>
+      <w:r>
+        <w:t>Thực</w:t>
+      </w:r>
+      <w:proofErr w:type="spellEnd"/>
+      <w:r>
+        <w:t xml:space="preserve"> </w:t>
+      </w:r>
+      <w:proofErr w:type="spellStart"/>
+      <w:r>
+        <w:t>hành</w:t>
+      </w:r>
+      <w:proofErr w:type="spellEnd"/>
+      <w:r>
+        <w:t xml:space="preserve">] </w:t>
+      </w:r>
+      <w:proofErr w:type="spellStart"/>
+      <w:r>
+        <w:t>Tìm</w:t>
+      </w:r>
+      <w:proofErr w:type="spellEnd"/>
+      <w:r>
+        <w:t xml:space="preserve"> </w:t>
+      </w:r>
+      <w:proofErr w:type="spellStart"/>
+      <w:r>
+        <w:t>phần</w:t>
+      </w:r>
+      <w:proofErr w:type="spellEnd"/>
+      <w:r>
+        <w:t xml:space="preserve"> </w:t>
+      </w:r>
+      <w:proofErr w:type="spellStart"/>
+      <w:r>
+        <w:t>tử</w:t>
+      </w:r>
+      <w:proofErr w:type="spellEnd"/>
+      <w:r>
+        <w:t xml:space="preserve"> </w:t>
+      </w:r>
+      <w:proofErr w:type="spellStart"/>
+      <w:r>
+        <w:t>trong</w:t>
+      </w:r>
+      <w:proofErr w:type="spellEnd"/>
+      <w:r>
+        <w:t xml:space="preserve"> </w:t>
+      </w:r>
+      <w:proofErr w:type="spellStart"/>
+      <w:r>
+        <w:t>mảng</w:t>
+      </w:r>
+      <w:proofErr w:type="spellEnd"/>
+      <w:r>
+        <w:t xml:space="preserve"> </w:t>
+      </w:r>
+      <w:proofErr w:type="spellStart"/>
+      <w:r>
+        <w:t>xa</w:t>
+      </w:r>
+      <w:proofErr w:type="spellEnd"/>
+      <w:r>
+        <w:t xml:space="preserve"> </w:t>
+      </w:r>
+      <w:proofErr w:type="spellStart"/>
+      <w:r>
+        <w:t>giá</w:t>
+      </w:r>
+      <w:proofErr w:type="spellEnd"/>
+      <w:r>
+        <w:t xml:space="preserve"> </w:t>
+      </w:r>
+      <w:proofErr w:type="spellStart"/>
+      <w:r>
+        <w:t>trị</w:t>
+      </w:r>
+      <w:proofErr w:type="spellEnd"/>
+      <w:r>
+        <w:t xml:space="preserve"> x </w:t>
+      </w:r>
+      <w:proofErr w:type="spellStart"/>
+      <w:r>
+        <w:t>nhất</w:t>
+      </w:r>
+      <w:proofErr w:type="spellEnd"/>
+    </w:p>
+    <w:p>
+      <w:hyperlink r:id="rId30" w:history="1">
+        <w:r>
+          <w:rPr>
+            <w:rStyle w:val="Hyperlink"/>
+          </w:rPr>
+          <w:t>https://youtu.be/e7gEw1ZoE1g</w:t>
+        </w:r>
+      </w:hyperlink>
+    </w:p>
+    <w:p/>
+    <w:p>
+      <w:r>
+        <w:t xml:space="preserve">V25: </w:t>
       </w:r>
       <w:bookmarkStart w:id="0" w:name="_GoBack"/>
       <w:bookmarkEnd w:id="0"/>

</xml_diff>

<commit_message>
Sort the Odd in array Up in C++ (WIN)
</commit_message>
<xml_diff>
--- a/HỌC LẬP TRÌNH C++ CHO NGƯỜI MỚI BẮT ĐẦU.docx
+++ b/HỌC LẬP TRÌNH C++ CHO NGƯỜI MỚI BẮT ĐẦU.docx
@@ -3694,6 +3694,94 @@
     <w:p>
       <w:r>
         <w:t xml:space="preserve">V25: </w:t>
+      </w:r>
+      <w:r>
+        <w:t>[</w:t>
+      </w:r>
+      <w:proofErr w:type="spellStart"/>
+      <w:r>
+        <w:t>Thực</w:t>
+      </w:r>
+      <w:proofErr w:type="spellEnd"/>
+      <w:r>
+        <w:t xml:space="preserve"> </w:t>
+      </w:r>
+      <w:proofErr w:type="spellStart"/>
+      <w:r>
+        <w:t>hành</w:t>
+      </w:r>
+      <w:proofErr w:type="spellEnd"/>
+      <w:r>
+        <w:t xml:space="preserve">] </w:t>
+      </w:r>
+      <w:proofErr w:type="spellStart"/>
+      <w:r>
+        <w:t>Bài</w:t>
+      </w:r>
+      <w:proofErr w:type="spellEnd"/>
+      <w:r>
+        <w:t xml:space="preserve"> </w:t>
+      </w:r>
+      <w:proofErr w:type="spellStart"/>
+      <w:r>
+        <w:t>tập</w:t>
+      </w:r>
+      <w:proofErr w:type="spellEnd"/>
+      <w:r>
+        <w:t xml:space="preserve"> </w:t>
+      </w:r>
+      <w:proofErr w:type="spellStart"/>
+      <w:r>
+        <w:t>kỹ</w:t>
+      </w:r>
+      <w:proofErr w:type="spellEnd"/>
+      <w:r>
+        <w:t xml:space="preserve"> </w:t>
+      </w:r>
+      <w:proofErr w:type="spellStart"/>
+      <w:r>
+        <w:t>thuật</w:t>
+      </w:r>
+      <w:proofErr w:type="spellEnd"/>
+      <w:r>
+        <w:t xml:space="preserve"> </w:t>
+      </w:r>
+      <w:proofErr w:type="spellStart"/>
+      <w:r>
+        <w:t>sắp</w:t>
+      </w:r>
+      <w:proofErr w:type="spellEnd"/>
+      <w:r>
+        <w:t xml:space="preserve"> </w:t>
+      </w:r>
+      <w:proofErr w:type="spellStart"/>
+      <w:r>
+        <w:t>xếp</w:t>
+      </w:r>
+      <w:proofErr w:type="spellEnd"/>
+      <w:r>
+        <w:t xml:space="preserve"> </w:t>
+      </w:r>
+      <w:proofErr w:type="spellStart"/>
+      <w:r>
+        <w:t>mảng</w:t>
+      </w:r>
+      <w:proofErr w:type="spellEnd"/>
+    </w:p>
+    <w:p>
+      <w:hyperlink r:id="rId31" w:history="1">
+        <w:r>
+          <w:rPr>
+            <w:rStyle w:val="Hyperlink"/>
+          </w:rPr>
+          <w:t>https://youtu.be/Uj1gJXWxUnk</w:t>
+        </w:r>
+      </w:hyperlink>
+    </w:p>
+    <w:p/>
+    <w:p>
+      <w:r>
+        <w:t xml:space="preserve">V26: </w:t>
       </w:r>
       <w:bookmarkStart w:id="0" w:name="_GoBack"/>
       <w:bookmarkEnd w:id="0"/>

</xml_diff>

<commit_message>
Double Array in C++ (WIN)
</commit_message>
<xml_diff>
--- a/HỌC LẬP TRÌNH C++ CHO NGƯỜI MỚI BẮT ĐẦU.docx
+++ b/HỌC LẬP TRÌNH C++ CHO NGƯỜI MỚI BẮT ĐẦU.docx
@@ -3782,6 +3782,46 @@
     <w:p>
       <w:r>
         <w:t xml:space="preserve">V26: </w:t>
+      </w:r>
+      <w:proofErr w:type="spellStart"/>
+      <w:r>
+        <w:t>Mảng</w:t>
+      </w:r>
+      <w:proofErr w:type="spellEnd"/>
+      <w:r>
+        <w:t xml:space="preserve"> 2 </w:t>
+      </w:r>
+      <w:proofErr w:type="spellStart"/>
+      <w:r>
+        <w:t>chiều</w:t>
+      </w:r>
+      <w:proofErr w:type="spellEnd"/>
+      <w:r>
+        <w:t xml:space="preserve"> </w:t>
+      </w:r>
+      <w:proofErr w:type="spellStart"/>
+      <w:r>
+        <w:t>trong</w:t>
+      </w:r>
+      <w:proofErr w:type="spellEnd"/>
+      <w:r>
+        <w:t xml:space="preserve"> C++</w:t>
+      </w:r>
+    </w:p>
+    <w:p>
+      <w:hyperlink r:id="rId32" w:history="1">
+        <w:r>
+          <w:rPr>
+            <w:rStyle w:val="Hyperlink"/>
+          </w:rPr>
+          <w:t>https://youtu.be/wjShmQlLVFE</w:t>
+        </w:r>
+      </w:hyperlink>
+    </w:p>
+    <w:p/>
+    <w:p>
+      <w:r>
+        <w:t xml:space="preserve">V27: </w:t>
       </w:r>
       <w:bookmarkStart w:id="0" w:name="_GoBack"/>
       <w:bookmarkEnd w:id="0"/>

</xml_diff>

<commit_message>
Swap in Double Array in C++ (WIN)
</commit_message>
<xml_diff>
--- a/HỌC LẬP TRÌNH C++ CHO NGƯỜI MỚI BẮT ĐẦU.docx
+++ b/HỌC LẬP TRÌNH C++ CHO NGƯỜI MỚI BẮT ĐẦU.docx
@@ -3818,10 +3818,142 @@
         </w:r>
       </w:hyperlink>
     </w:p>
+    <w:p>
+      <w:pPr>
+        <w:pStyle w:val="ListParagraph"/>
+        <w:numPr>
+          <w:ilvl w:val="0"/>
+          <w:numId w:val="3"/>
+        </w:numPr>
+      </w:pPr>
+      <w:r>
+        <w:t xml:space="preserve">Must declare MAX_COL when call double Array in a function. </w:t>
+      </w:r>
+    </w:p>
+    <w:p>
+      <w:r>
+        <w:rPr>
+          <w:u w:val="single"/>
+        </w:rPr>
+        <w:t>VD:</w:t>
+      </w:r>
+      <w:r>
+        <w:t xml:space="preserve"> void </w:t>
+      </w:r>
+      <w:proofErr w:type="gramStart"/>
+      <w:r>
+        <w:t>input(</w:t>
+      </w:r>
+      <w:proofErr w:type="spellStart"/>
+      <w:proofErr w:type="gramEnd"/>
+      <w:r>
+        <w:t>int</w:t>
+      </w:r>
+      <w:proofErr w:type="spellEnd"/>
+      <w:r>
+        <w:t xml:space="preserve"> a[][MAX_COL],</w:t>
+      </w:r>
+      <w:proofErr w:type="spellStart"/>
+      <w:r>
+        <w:t>int</w:t>
+      </w:r>
+      <w:proofErr w:type="spellEnd"/>
+      <w:r>
+        <w:t xml:space="preserve"> n, </w:t>
+      </w:r>
+      <w:proofErr w:type="spellStart"/>
+      <w:r>
+        <w:t>int</w:t>
+      </w:r>
+      <w:proofErr w:type="spellEnd"/>
+      <w:r>
+        <w:t xml:space="preserve"> m)</w:t>
+      </w:r>
+    </w:p>
     <w:p/>
     <w:p>
       <w:r>
         <w:t xml:space="preserve">V27: </w:t>
+      </w:r>
+      <w:r>
+        <w:t>[</w:t>
+      </w:r>
+      <w:proofErr w:type="spellStart"/>
+      <w:r>
+        <w:t>Thực</w:t>
+      </w:r>
+      <w:proofErr w:type="spellEnd"/>
+      <w:r>
+        <w:t xml:space="preserve"> </w:t>
+      </w:r>
+      <w:proofErr w:type="spellStart"/>
+      <w:r>
+        <w:t>hành</w:t>
+      </w:r>
+      <w:proofErr w:type="spellEnd"/>
+      <w:r>
+        <w:t xml:space="preserve">] </w:t>
+      </w:r>
+      <w:proofErr w:type="spellStart"/>
+      <w:r>
+        <w:t>Hoán</w:t>
+      </w:r>
+      <w:proofErr w:type="spellEnd"/>
+      <w:r>
+        <w:t xml:space="preserve"> </w:t>
+      </w:r>
+      <w:proofErr w:type="spellStart"/>
+      <w:r>
+        <w:t>vị</w:t>
+      </w:r>
+      <w:proofErr w:type="spellEnd"/>
+      <w:r>
+        <w:t xml:space="preserve"> </w:t>
+      </w:r>
+      <w:proofErr w:type="spellStart"/>
+      <w:r>
+        <w:t>hàng</w:t>
+      </w:r>
+      <w:proofErr w:type="spellEnd"/>
+      <w:r>
+        <w:t xml:space="preserve">, </w:t>
+      </w:r>
+      <w:proofErr w:type="spellStart"/>
+      <w:r>
+        <w:t>cột</w:t>
+      </w:r>
+      <w:proofErr w:type="spellEnd"/>
+      <w:r>
+        <w:t xml:space="preserve"> </w:t>
+      </w:r>
+      <w:proofErr w:type="spellStart"/>
+      <w:r>
+        <w:t>của</w:t>
+      </w:r>
+      <w:proofErr w:type="spellEnd"/>
+      <w:r>
+        <w:t xml:space="preserve"> ma </w:t>
+      </w:r>
+      <w:proofErr w:type="spellStart"/>
+      <w:r>
+        <w:t>trận</w:t>
+      </w:r>
+      <w:proofErr w:type="spellEnd"/>
+    </w:p>
+    <w:p>
+      <w:hyperlink r:id="rId33" w:history="1">
+        <w:r>
+          <w:rPr>
+            <w:rStyle w:val="Hyperlink"/>
+          </w:rPr>
+          <w:t>https://youtu.be/_Y4TpGRxBdA</w:t>
+        </w:r>
+      </w:hyperlink>
+    </w:p>
+    <w:p/>
+    <w:p>
+      <w:r>
+        <w:t xml:space="preserve">V28: </w:t>
       </w:r>
       <w:bookmarkStart w:id="0" w:name="_GoBack"/>
       <w:bookmarkEnd w:id="0"/>

</xml_diff>

<commit_message>
String in C++ (WIN)
</commit_message>
<xml_diff>
--- a/HỌC LẬP TRÌNH C++ CHO NGƯỜI MỚI BẮT ĐẦU.docx
+++ b/HỌC LẬP TRÌNH C++ CHO NGƯỜI MỚI BẮT ĐẦU.docx
@@ -3955,8 +3955,67 @@
       <w:r>
         <w:t xml:space="preserve">V28: </w:t>
       </w:r>
+      <w:proofErr w:type="spellStart"/>
+      <w:r>
+        <w:t>Làm</w:t>
+      </w:r>
+      <w:proofErr w:type="spellEnd"/>
+      <w:r>
+        <w:t xml:space="preserve"> </w:t>
+      </w:r>
+      <w:proofErr w:type="spellStart"/>
+      <w:r>
+        <w:t>việc</w:t>
+      </w:r>
+      <w:proofErr w:type="spellEnd"/>
+      <w:r>
+        <w:t xml:space="preserve"> </w:t>
+      </w:r>
+      <w:proofErr w:type="spellStart"/>
+      <w:r>
+        <w:t>với</w:t>
+      </w:r>
+      <w:proofErr w:type="spellEnd"/>
+      <w:r>
+        <w:t xml:space="preserve"> string </w:t>
+      </w:r>
+      <w:proofErr w:type="spellStart"/>
+      <w:r>
+        <w:t>trong</w:t>
+      </w:r>
+      <w:proofErr w:type="spellEnd"/>
+      <w:r>
+        <w:t xml:space="preserve"> C++</w:t>
+      </w:r>
+    </w:p>
+    <w:p>
+      <w:hyperlink r:id="rId34" w:history="1">
+        <w:r>
+          <w:rPr>
+            <w:rStyle w:val="Hyperlink"/>
+          </w:rPr>
+          <w:t>https://youtu.be/Tiqi4sSNTlg</w:t>
+        </w:r>
+      </w:hyperlink>
+    </w:p>
+    <w:p>
+      <w:pPr>
+        <w:pStyle w:val="ListParagraph"/>
+        <w:numPr>
+          <w:ilvl w:val="0"/>
+          <w:numId w:val="3"/>
+        </w:numPr>
+      </w:pPr>
+      <w:r>
+        <w:t>Functions are used in for string in C++.</w:t>
+      </w:r>
       <w:bookmarkStart w:id="0" w:name="_GoBack"/>
       <w:bookmarkEnd w:id="0"/>
+    </w:p>
+    <w:p>
+      <w:r>
+        <w:t xml:space="preserve">V29: </w:t>
+      </w:r>
     </w:p>
     <w:p/>
     <w:p/>

</xml_diff>

<commit_message>
Excercise String in C++ (WIN)
</commit_message>
<xml_diff>
--- a/HỌC LẬP TRÌNH C++ CHO NGƯỜI MỚI BẮT ĐẦU.docx
+++ b/HỌC LẬP TRÌNH C++ CHO NGƯỜI MỚI BẮT ĐẦU.docx
@@ -1526,6 +1526,7 @@
         <w:t xml:space="preserve"> before!</w:t>
       </w:r>
     </w:p>
+    <w:p/>
     <w:p>
       <w:r>
         <w:t xml:space="preserve">V15: </w:t>
@@ -1575,6 +1576,7 @@
       </w:pPr>
       <w:proofErr w:type="spellStart"/>
       <w:r>
+        <w:lastRenderedPageBreak/>
         <w:t>Do_</w:t>
       </w:r>
       <w:proofErr w:type="gramStart"/>
@@ -1598,7 +1600,6 @@
     </w:p>
     <w:p>
       <w:r>
-        <w:lastRenderedPageBreak/>
         <w:t xml:space="preserve">V16: </w:t>
       </w:r>
       <w:proofErr w:type="spellStart"/>
@@ -3176,6 +3177,7 @@
         <w:t>.</w:t>
       </w:r>
     </w:p>
+    <w:p/>
     <w:p>
       <w:r>
         <w:t xml:space="preserve">V18: </w:t>
@@ -3236,6 +3238,7 @@
         <w:t>)</w:t>
       </w:r>
     </w:p>
+    <w:p/>
     <w:p>
       <w:r>
         <w:t xml:space="preserve">V19: </w:t>
@@ -3394,6 +3397,7 @@
         <w:t>One function would do one work!</w:t>
       </w:r>
     </w:p>
+    <w:p/>
     <w:p>
       <w:r>
         <w:t xml:space="preserve">V21: </w:t>
@@ -3500,7 +3504,6 @@
     <w:p/>
     <w:p>
       <w:r>
-        <w:lastRenderedPageBreak/>
         <w:t xml:space="preserve">V23: </w:t>
       </w:r>
       <w:r>
@@ -4009,15 +4012,148 @@
       <w:r>
         <w:t>Functions are used in for string in C++.</w:t>
       </w:r>
+    </w:p>
+    <w:p/>
+    <w:p>
+      <w:r>
+        <w:t xml:space="preserve">V29: </w:t>
+      </w:r>
+      <w:r>
+        <w:t>[</w:t>
+      </w:r>
+      <w:proofErr w:type="spellStart"/>
+      <w:r>
+        <w:t>Thực</w:t>
+      </w:r>
+      <w:proofErr w:type="spellEnd"/>
+      <w:r>
+        <w:t xml:space="preserve"> </w:t>
+      </w:r>
+      <w:proofErr w:type="spellStart"/>
+      <w:r>
+        <w:t>hành</w:t>
+      </w:r>
+      <w:proofErr w:type="spellEnd"/>
+      <w:r>
+        <w:t xml:space="preserve">] </w:t>
+      </w:r>
+      <w:proofErr w:type="spellStart"/>
+      <w:r>
+        <w:t>Bài</w:t>
+      </w:r>
+      <w:proofErr w:type="spellEnd"/>
+      <w:r>
+        <w:t xml:space="preserve"> </w:t>
+      </w:r>
+      <w:proofErr w:type="spellStart"/>
+      <w:r>
+        <w:t>tập</w:t>
+      </w:r>
+      <w:proofErr w:type="spellEnd"/>
+      <w:r>
+        <w:t xml:space="preserve"> </w:t>
+      </w:r>
+      <w:proofErr w:type="spellStart"/>
+      <w:r>
+        <w:t>sử</w:t>
+      </w:r>
+      <w:proofErr w:type="spellEnd"/>
+      <w:r>
+        <w:t xml:space="preserve"> </w:t>
+      </w:r>
+      <w:proofErr w:type="spellStart"/>
+      <w:r>
+        <w:t>dụng</w:t>
+      </w:r>
+      <w:proofErr w:type="spellEnd"/>
+      <w:r>
+        <w:t xml:space="preserve"> string </w:t>
+      </w:r>
+      <w:proofErr w:type="spellStart"/>
+      <w:r>
+        <w:t>trong</w:t>
+      </w:r>
+      <w:proofErr w:type="spellEnd"/>
+      <w:r>
+        <w:t xml:space="preserve"> C++</w:t>
+      </w:r>
+    </w:p>
+    <w:p>
+      <w:hyperlink r:id="rId35" w:history="1">
+        <w:r>
+          <w:rPr>
+            <w:rStyle w:val="Hyperlink"/>
+          </w:rPr>
+          <w:t>https://youtu.be/f003-eULHQU</w:t>
+        </w:r>
+      </w:hyperlink>
+    </w:p>
+    <w:p>
+      <w:pPr>
+        <w:pStyle w:val="ListParagraph"/>
+        <w:numPr>
+          <w:ilvl w:val="0"/>
+          <w:numId w:val="3"/>
+        </w:numPr>
+      </w:pPr>
+      <w:r>
+        <w:t xml:space="preserve">Use </w:t>
+      </w:r>
+      <w:proofErr w:type="spellStart"/>
+      <w:proofErr w:type="gramStart"/>
+      <w:r>
+        <w:rPr>
+          <w:b/>
+        </w:rPr>
+        <w:t>cin.ignore</w:t>
+      </w:r>
+      <w:proofErr w:type="spellEnd"/>
+      <w:proofErr w:type="gramEnd"/>
+      <w:r>
+        <w:rPr>
+          <w:b/>
+        </w:rPr>
+        <w:t>()</w:t>
+      </w:r>
+      <w:r>
+        <w:t xml:space="preserve"> </w:t>
+      </w:r>
+      <w:r>
+        <w:t>to eraser “</w:t>
+      </w:r>
+      <w:proofErr w:type="spellStart"/>
+      <w:r>
+        <w:t>bo</w:t>
+      </w:r>
+      <w:proofErr w:type="spellEnd"/>
+      <w:r>
+        <w:t xml:space="preserve"> </w:t>
+      </w:r>
+      <w:proofErr w:type="spellStart"/>
+      <w:r>
+        <w:t>nho</w:t>
+      </w:r>
+      <w:proofErr w:type="spellEnd"/>
+      <w:r>
+        <w:t xml:space="preserve"> </w:t>
+      </w:r>
+      <w:proofErr w:type="spellStart"/>
+      <w:r>
+        <w:t>dem</w:t>
+      </w:r>
+      <w:proofErr w:type="spellEnd"/>
+      <w:r>
+        <w:t>”.</w:t>
+      </w:r>
+    </w:p>
+    <w:p/>
+    <w:p>
+      <w:r>
+        <w:t xml:space="preserve">V30: </w:t>
+      </w:r>
       <w:bookmarkStart w:id="0" w:name="_GoBack"/>
       <w:bookmarkEnd w:id="0"/>
     </w:p>
-    <w:p>
-      <w:r>
-        <w:t xml:space="preserve">V29: </w:t>
-      </w:r>
-    </w:p>
-    <w:p/>
     <w:p/>
     <w:sectPr>
       <w:pgSz w:w="11906" w:h="16838"/>

</xml_diff>

<commit_message>
Pointer in C++ (WIN)
</commit_message>
<xml_diff>
--- a/HỌC LẬP TRÌNH C++ CHO NGƯỜI MỚI BẮT ĐẦU.docx
+++ b/HỌC LẬP TRÌNH C++ CHO NGƯỜI MỚI BẮT ĐẦU.docx
@@ -4150,6 +4150,54 @@
     <w:p>
       <w:r>
         <w:t xml:space="preserve">V30: </w:t>
+      </w:r>
+      <w:r>
+        <w:t xml:space="preserve">Con </w:t>
+      </w:r>
+      <w:proofErr w:type="spellStart"/>
+      <w:r>
+        <w:t>trỏ</w:t>
+      </w:r>
+      <w:proofErr w:type="spellEnd"/>
+      <w:r>
+        <w:t xml:space="preserve"> </w:t>
+      </w:r>
+      <w:proofErr w:type="spellStart"/>
+      <w:r>
+        <w:t>trong</w:t>
+      </w:r>
+      <w:proofErr w:type="spellEnd"/>
+      <w:r>
+        <w:t xml:space="preserve"> C++</w:t>
+      </w:r>
+    </w:p>
+    <w:p>
+      <w:hyperlink r:id="rId36" w:history="1">
+        <w:r>
+          <w:rPr>
+            <w:rStyle w:val="Hyperlink"/>
+          </w:rPr>
+          <w:t>https://youtu.be/iOakZSxFXXU</w:t>
+        </w:r>
+      </w:hyperlink>
+    </w:p>
+    <w:p>
+      <w:pPr>
+        <w:pStyle w:val="ListParagraph"/>
+        <w:numPr>
+          <w:ilvl w:val="0"/>
+          <w:numId w:val="3"/>
+        </w:numPr>
+      </w:pPr>
+      <w:r>
+        <w:t>Can use pointer to change the value of variable.</w:t>
+      </w:r>
+    </w:p>
+    <w:p/>
+    <w:p>
+      <w:r>
+        <w:lastRenderedPageBreak/>
+        <w:t xml:space="preserve">V31: </w:t>
       </w:r>
       <w:bookmarkStart w:id="0" w:name="_GoBack"/>
       <w:bookmarkEnd w:id="0"/>

</xml_diff>

<commit_message>
Tham chieu va Tham tri in C++ (WIN)
</commit_message>
<xml_diff>
--- a/HỌC LẬP TRÌNH C++ CHO NGƯỜI MỚI BẮT ĐẦU.docx
+++ b/HỌC LẬP TRÌNH C++ CHO NGƯỜI MỚI BẮT ĐẦU.docx
@@ -4198,6 +4198,92 @@
       <w:r>
         <w:lastRenderedPageBreak/>
         <w:t xml:space="preserve">V31: </w:t>
+      </w:r>
+      <w:proofErr w:type="spellStart"/>
+      <w:r>
+        <w:t>Tham</w:t>
+      </w:r>
+      <w:proofErr w:type="spellEnd"/>
+      <w:r>
+        <w:t xml:space="preserve"> </w:t>
+      </w:r>
+      <w:proofErr w:type="spellStart"/>
+      <w:r>
+        <w:t>chiếu</w:t>
+      </w:r>
+      <w:proofErr w:type="spellEnd"/>
+      <w:r>
+        <w:t xml:space="preserve"> </w:t>
+      </w:r>
+      <w:proofErr w:type="spellStart"/>
+      <w:r>
+        <w:t>và</w:t>
+      </w:r>
+      <w:proofErr w:type="spellEnd"/>
+      <w:r>
+        <w:t xml:space="preserve"> </w:t>
+      </w:r>
+      <w:proofErr w:type="spellStart"/>
+      <w:r>
+        <w:t>tham</w:t>
+      </w:r>
+      <w:proofErr w:type="spellEnd"/>
+      <w:r>
+        <w:t xml:space="preserve"> </w:t>
+      </w:r>
+      <w:proofErr w:type="spellStart"/>
+      <w:r>
+        <w:t>trị</w:t>
+      </w:r>
+      <w:proofErr w:type="spellEnd"/>
+      <w:r>
+        <w:t xml:space="preserve"> </w:t>
+      </w:r>
+      <w:proofErr w:type="spellStart"/>
+      <w:r>
+        <w:t>trong</w:t>
+      </w:r>
+      <w:proofErr w:type="spellEnd"/>
+      <w:r>
+        <w:t xml:space="preserve"> C++</w:t>
+      </w:r>
+    </w:p>
+    <w:p>
+      <w:hyperlink r:id="rId37" w:history="1">
+        <w:r>
+          <w:rPr>
+            <w:rStyle w:val="Hyperlink"/>
+          </w:rPr>
+          <w:t>https://youtu.be/hc6cyVrLIFc</w:t>
+        </w:r>
+      </w:hyperlink>
+    </w:p>
+    <w:p>
+      <w:pPr>
+        <w:pStyle w:val="ListParagraph"/>
+        <w:numPr>
+          <w:ilvl w:val="0"/>
+          <w:numId w:val="3"/>
+        </w:numPr>
+      </w:pPr>
+      <w:r>
+        <w:t xml:space="preserve">Array when be call into a function, when out this function the value of </w:t>
+      </w:r>
+      <w:proofErr w:type="spellStart"/>
+      <w:proofErr w:type="gramStart"/>
+      <w:r>
+        <w:t>a</w:t>
+      </w:r>
+      <w:proofErr w:type="spellEnd"/>
+      <w:proofErr w:type="gramEnd"/>
+      <w:r>
+        <w:t xml:space="preserve"> object in this Array is saved value.</w:t>
+      </w:r>
+    </w:p>
+    <w:p/>
+    <w:p>
+      <w:r>
+        <w:t xml:space="preserve">V32: </w:t>
       </w:r>
       <w:bookmarkStart w:id="0" w:name="_GoBack"/>
       <w:bookmarkEnd w:id="0"/>

</xml_diff>

<commit_message>
Cap phat bo nho dong in C++ (WIN)
</commit_message>
<xml_diff>
--- a/HỌC LẬP TRÌNH C++ CHO NGƯỜI MỚI BẮT ĐẦU.docx
+++ b/HỌC LẬP TRÌNH C++ CHO NGƯỜI MỚI BẮT ĐẦU.docx
@@ -4285,10 +4285,250 @@
       <w:r>
         <w:t xml:space="preserve">V32: </w:t>
       </w:r>
+      <w:proofErr w:type="spellStart"/>
+      <w:r>
+        <w:t>Cấp</w:t>
+      </w:r>
+      <w:proofErr w:type="spellEnd"/>
+      <w:r>
+        <w:t xml:space="preserve"> </w:t>
+      </w:r>
+      <w:proofErr w:type="spellStart"/>
+      <w:r>
+        <w:t>phát</w:t>
+      </w:r>
+      <w:proofErr w:type="spellEnd"/>
+      <w:r>
+        <w:t xml:space="preserve"> </w:t>
+      </w:r>
+      <w:proofErr w:type="spellStart"/>
+      <w:r>
+        <w:t>và</w:t>
+      </w:r>
+      <w:proofErr w:type="spellEnd"/>
+      <w:r>
+        <w:t xml:space="preserve"> </w:t>
+      </w:r>
+      <w:proofErr w:type="spellStart"/>
+      <w:r>
+        <w:t>giải</w:t>
+      </w:r>
+      <w:proofErr w:type="spellEnd"/>
+      <w:r>
+        <w:t xml:space="preserve"> </w:t>
+      </w:r>
+      <w:proofErr w:type="spellStart"/>
+      <w:r>
+        <w:t>phóng</w:t>
+      </w:r>
+      <w:proofErr w:type="spellEnd"/>
+      <w:r>
+        <w:t xml:space="preserve"> </w:t>
+      </w:r>
+      <w:proofErr w:type="spellStart"/>
+      <w:r>
+        <w:t>bộ</w:t>
+      </w:r>
+      <w:proofErr w:type="spellEnd"/>
+      <w:r>
+        <w:t xml:space="preserve"> </w:t>
+      </w:r>
+      <w:proofErr w:type="spellStart"/>
+      <w:r>
+        <w:t>nhớ</w:t>
+      </w:r>
+      <w:proofErr w:type="spellEnd"/>
+      <w:r>
+        <w:t xml:space="preserve"> </w:t>
+      </w:r>
+      <w:proofErr w:type="spellStart"/>
+      <w:r>
+        <w:t>trong</w:t>
+      </w:r>
+      <w:proofErr w:type="spellEnd"/>
+      <w:r>
+        <w:t xml:space="preserve"> C++</w:t>
+      </w:r>
+    </w:p>
+    <w:p>
+      <w:hyperlink r:id="rId38" w:history="1">
+        <w:r>
+          <w:rPr>
+            <w:rStyle w:val="Hyperlink"/>
+          </w:rPr>
+          <w:t>https://youtu.be/mzfzAtXqkyM</w:t>
+        </w:r>
+      </w:hyperlink>
+    </w:p>
+    <w:p>
+      <w:pPr>
+        <w:ind w:left="420"/>
+      </w:pPr>
+      <w:r>
+        <w:t xml:space="preserve">1/ </w:t>
+      </w:r>
+      <w:proofErr w:type="spellStart"/>
+      <w:r>
+        <w:t>Cấp</w:t>
+      </w:r>
+      <w:proofErr w:type="spellEnd"/>
+      <w:r>
+        <w:t xml:space="preserve"> </w:t>
+      </w:r>
+      <w:proofErr w:type="spellStart"/>
+      <w:r>
+        <w:t>phát</w:t>
+      </w:r>
+      <w:proofErr w:type="spellEnd"/>
+      <w:r>
+        <w:t xml:space="preserve"> </w:t>
+      </w:r>
+      <w:proofErr w:type="spellStart"/>
+      <w:r>
+        <w:t>bộ</w:t>
+      </w:r>
+      <w:proofErr w:type="spellEnd"/>
+      <w:r>
+        <w:t xml:space="preserve"> </w:t>
+      </w:r>
+      <w:proofErr w:type="spellStart"/>
+      <w:r>
+        <w:t>nhớ</w:t>
+      </w:r>
+      <w:proofErr w:type="spellEnd"/>
+      <w:r>
+        <w:t xml:space="preserve"> </w:t>
+      </w:r>
+      <w:proofErr w:type="spellStart"/>
+      <w:r>
+        <w:t>động</w:t>
+      </w:r>
+      <w:proofErr w:type="spellEnd"/>
+      <w:r>
+        <w:t xml:space="preserve"> </w:t>
+      </w:r>
+    </w:p>
+    <w:p>
+      <w:pPr>
+        <w:ind w:left="420"/>
+      </w:pPr>
+      <w:r>
+        <w:t xml:space="preserve">2/ </w:t>
+      </w:r>
+      <w:proofErr w:type="spellStart"/>
+      <w:r>
+        <w:t>Giải</w:t>
+      </w:r>
+      <w:proofErr w:type="spellEnd"/>
+      <w:r>
+        <w:t xml:space="preserve"> </w:t>
+      </w:r>
+      <w:proofErr w:type="spellStart"/>
+      <w:r>
+        <w:t>phóng</w:t>
+      </w:r>
+      <w:proofErr w:type="spellEnd"/>
+      <w:r>
+        <w:t xml:space="preserve"> </w:t>
+      </w:r>
+      <w:proofErr w:type="spellStart"/>
+      <w:r>
+        <w:t>bộ</w:t>
+      </w:r>
+      <w:proofErr w:type="spellEnd"/>
+      <w:r>
+        <w:t xml:space="preserve"> </w:t>
+      </w:r>
+      <w:proofErr w:type="spellStart"/>
+      <w:r>
+        <w:t>nhớ</w:t>
+      </w:r>
+      <w:proofErr w:type="spellEnd"/>
+      <w:r>
+        <w:t xml:space="preserve"> </w:t>
+      </w:r>
+    </w:p>
+    <w:p>
+      <w:pPr>
+        <w:ind w:left="420"/>
+      </w:pPr>
+      <w:r>
+        <w:t xml:space="preserve">3/ </w:t>
+      </w:r>
+      <w:proofErr w:type="spellStart"/>
+      <w:r>
+        <w:t>Quan</w:t>
+      </w:r>
+      <w:proofErr w:type="spellEnd"/>
+      <w:r>
+        <w:t xml:space="preserve"> </w:t>
+      </w:r>
+      <w:proofErr w:type="spellStart"/>
+      <w:r>
+        <w:t>hệ</w:t>
+      </w:r>
+      <w:proofErr w:type="spellEnd"/>
+      <w:r>
+        <w:t xml:space="preserve"> </w:t>
+      </w:r>
+      <w:proofErr w:type="spellStart"/>
+      <w:r>
+        <w:t>giữa</w:t>
+      </w:r>
+      <w:proofErr w:type="spellEnd"/>
+      <w:r>
+        <w:t xml:space="preserve"> con </w:t>
+      </w:r>
+      <w:proofErr w:type="spellStart"/>
+      <w:r>
+        <w:t>trỏ</w:t>
+      </w:r>
+      <w:proofErr w:type="spellEnd"/>
+      <w:r>
+        <w:t xml:space="preserve"> </w:t>
+      </w:r>
+      <w:proofErr w:type="spellStart"/>
+      <w:r>
+        <w:t>với</w:t>
+      </w:r>
+      <w:proofErr w:type="spellEnd"/>
+      <w:r>
+        <w:t xml:space="preserve"> </w:t>
+      </w:r>
+      <w:proofErr w:type="spellStart"/>
+      <w:r>
+        <w:t>mảng</w:t>
+      </w:r>
+      <w:proofErr w:type="spellEnd"/>
+      <w:r>
+        <w:t xml:space="preserve"> </w:t>
+      </w:r>
+    </w:p>
+    <w:p>
+      <w:pPr>
+        <w:ind w:left="420"/>
+      </w:pPr>
+      <w:r>
+        <w:t xml:space="preserve">4/ </w:t>
+      </w:r>
+      <w:proofErr w:type="spellStart"/>
+      <w:r>
+        <w:t>Thực</w:t>
+      </w:r>
+      <w:proofErr w:type="spellEnd"/>
+      <w:r>
+        <w:t xml:space="preserve"> </w:t>
+      </w:r>
+      <w:proofErr w:type="spellStart"/>
+      <w:r>
+        <w:t>hành</w:t>
+      </w:r>
+      <w:proofErr w:type="spellEnd"/>
+    </w:p>
+    <w:p>
       <w:bookmarkStart w:id="0" w:name="_GoBack"/>
       <w:bookmarkEnd w:id="0"/>
     </w:p>
-    <w:p/>
     <w:sectPr>
       <w:pgSz w:w="11906" w:h="16838"/>
       <w:pgMar w:top="1440" w:right="1800" w:bottom="1440" w:left="1800" w:header="720" w:footer="720" w:gutter="0"/>

</xml_diff>